<commit_message>
More fixes to word1
</commit_message>
<xml_diff>
--- a/src/attachments/Relatório Análise Questionario Uso de Jogos por Surdos.docx
+++ b/src/attachments/Relatório Análise Questionario Uso de Jogos por Surdos.docx
@@ -31,7 +31,13 @@
         <w:rPr>
           <w:lang w:val="pt-BR"/>
         </w:rPr>
-        <w:t>Técnico em Redes</w:t>
+        <w:t xml:space="preserve">Técnico em </w:t>
+      </w:r>
+      <w:r>
+        <w:rPr>
+          <w:lang w:val="pt-BR"/>
+        </w:rPr>
+        <w:t>Informática/Redes</w:t>
       </w:r>
     </w:p>
     <w:p>
@@ -76,8 +82,6 @@
           <w:lang w:val="pt-BR"/>
         </w:rPr>
       </w:pPr>
-      <w:bookmarkStart w:id="0" w:name="_GoBack"/>
-      <w:bookmarkEnd w:id="0"/>
       <w:r>
         <w:rPr>
           <w:lang w:val="pt-BR"/>
@@ -687,20 +691,17 @@
                 <w:noProof/>
                 <w:webHidden/>
               </w:rPr>
-            </w:r>
-            <w:r>
-              <w:rPr>
+              <w:fldChar w:fldCharType="separate"/>
+            </w:r>
+            <w:r>
+              <w:rPr>
+                <w:b/>
+                <w:bCs/>
                 <w:noProof/>
                 <w:webHidden/>
-              </w:rPr>
-              <w:fldChar w:fldCharType="separate"/>
-            </w:r>
-            <w:r>
-              <w:rPr>
-                <w:noProof/>
-                <w:webHidden/>
-              </w:rPr>
-              <w:t>4</w:t>
+                <w:lang w:val="pt-BR"/>
+              </w:rPr>
+              <w:t>Erro! Indicador não definido.</w:t>
             </w:r>
             <w:r>
               <w:rPr>
@@ -777,20 +778,17 @@
                 <w:noProof/>
                 <w:webHidden/>
               </w:rPr>
-            </w:r>
-            <w:r>
-              <w:rPr>
+              <w:fldChar w:fldCharType="separate"/>
+            </w:r>
+            <w:r>
+              <w:rPr>
+                <w:b/>
+                <w:bCs/>
                 <w:noProof/>
                 <w:webHidden/>
-              </w:rPr>
-              <w:fldChar w:fldCharType="separate"/>
-            </w:r>
-            <w:r>
-              <w:rPr>
-                <w:noProof/>
-                <w:webHidden/>
-              </w:rPr>
-              <w:t>6</w:t>
+                <w:lang w:val="pt-BR"/>
+              </w:rPr>
+              <w:t>Erro! Indicador não definido.</w:t>
             </w:r>
             <w:r>
               <w:rPr>
@@ -880,7 +878,7 @@
                 <w:noProof/>
                 <w:webHidden/>
               </w:rPr>
-              <w:t>7</w:t>
+              <w:t>5</w:t>
             </w:r>
             <w:r>
               <w:rPr>
@@ -970,7 +968,7 @@
                 <w:noProof/>
                 <w:webHidden/>
               </w:rPr>
-              <w:t>8</w:t>
+              <w:t>6</w:t>
             </w:r>
             <w:r>
               <w:rPr>
@@ -1060,7 +1058,7 @@
                 <w:noProof/>
                 <w:webHidden/>
               </w:rPr>
-              <w:t>8</w:t>
+              <w:t>6</w:t>
             </w:r>
             <w:r>
               <w:rPr>
@@ -1150,7 +1148,7 @@
                 <w:noProof/>
                 <w:webHidden/>
               </w:rPr>
-              <w:t>8</w:t>
+              <w:t>6</w:t>
             </w:r>
             <w:r>
               <w:rPr>
@@ -1257,7 +1255,7 @@
                 <w:noProof/>
                 <w:webHidden/>
               </w:rPr>
-              <w:t>9</w:t>
+              <w:t>6</w:t>
             </w:r>
             <w:r>
               <w:rPr>
@@ -1347,7 +1345,7 @@
                 <w:noProof/>
                 <w:webHidden/>
               </w:rPr>
-              <w:t>10</w:t>
+              <w:t>8</w:t>
             </w:r>
             <w:r>
               <w:rPr>
@@ -1419,7 +1417,7 @@
                 <w:noProof/>
                 <w:webHidden/>
               </w:rPr>
-              <w:t>11</w:t>
+              <w:t>9</w:t>
             </w:r>
             <w:r>
               <w:rPr>
@@ -1469,15 +1467,14 @@
           <w:lang w:val="pt-BR"/>
         </w:rPr>
       </w:pPr>
-      <w:bookmarkStart w:id="1" w:name="_Toc401131746"/>
-      <w:r>
-        <w:rPr>
-          <w:lang w:val="pt-BR"/>
-        </w:rPr>
-        <w:lastRenderedPageBreak/>
+      <w:bookmarkStart w:id="0" w:name="_Toc401131746"/>
+      <w:r>
+        <w:rPr>
+          <w:lang w:val="pt-BR"/>
+        </w:rPr>
         <w:t>Introdução</w:t>
       </w:r>
-      <w:bookmarkEnd w:id="1"/>
+      <w:bookmarkEnd w:id="0"/>
     </w:p>
     <w:p>
       <w:pPr>
@@ -1755,31 +1752,13 @@
         </w:rPr>
         <w:t xml:space="preserve">a opinião sobre as soluções de acessibilidade já propostas para jogos, filmes e televisão (legendas e </w:t>
       </w:r>
-      <w:proofErr w:type="spellStart"/>
       <w:r>
         <w:rPr>
           <w:i/>
           <w:lang w:val="pt-BR"/>
         </w:rPr>
-        <w:t>closed</w:t>
-      </w:r>
-      <w:proofErr w:type="spellEnd"/>
-      <w:r>
-        <w:rPr>
-          <w:i/>
-          <w:lang w:val="pt-BR"/>
-        </w:rPr>
-        <w:t xml:space="preserve"> </w:t>
-      </w:r>
-      <w:proofErr w:type="spellStart"/>
-      <w:r>
-        <w:rPr>
-          <w:i/>
-          <w:lang w:val="pt-BR"/>
-        </w:rPr>
-        <w:t>caption</w:t>
-      </w:r>
-      <w:proofErr w:type="spellEnd"/>
+        <w:t>closed caption</w:t>
+      </w:r>
       <w:r>
         <w:rPr>
           <w:lang w:val="pt-BR"/>
@@ -1815,15 +1794,14 @@
           <w:lang w:val="pt-BR"/>
         </w:rPr>
       </w:pPr>
-      <w:bookmarkStart w:id="2" w:name="_Toc401131747"/>
-      <w:r>
-        <w:rPr>
-          <w:lang w:val="pt-BR"/>
-        </w:rPr>
-        <w:lastRenderedPageBreak/>
+      <w:bookmarkStart w:id="1" w:name="_Toc401131747"/>
+      <w:r>
+        <w:rPr>
+          <w:lang w:val="pt-BR"/>
+        </w:rPr>
         <w:t>Terminologia</w:t>
       </w:r>
-      <w:bookmarkEnd w:id="2"/>
+      <w:bookmarkEnd w:id="1"/>
     </w:p>
     <w:p>
       <w:pPr>
@@ -1849,33 +1827,26 @@
           <w:lang w:val="pt-BR"/>
         </w:rPr>
       </w:pPr>
-      <w:bookmarkStart w:id="3" w:name="_Toc401131748"/>
+      <w:bookmarkStart w:id="2" w:name="_Toc401131748"/>
       <w:r>
         <w:rPr>
           <w:lang w:val="pt-BR"/>
         </w:rPr>
         <w:t>Grau de surdez</w:t>
       </w:r>
-      <w:bookmarkEnd w:id="3"/>
-    </w:p>
-    <w:p>
-      <w:pPr>
-        <w:rPr>
-          <w:lang w:val="pt-BR"/>
-        </w:rPr>
-      </w:pPr>
-      <w:r>
-        <w:rPr>
-          <w:lang w:val="pt-BR"/>
-        </w:rPr>
-        <w:t xml:space="preserve">Foi </w:t>
-      </w:r>
-      <w:proofErr w:type="gramStart"/>
-      <w:r>
-        <w:rPr>
-          <w:lang w:val="pt-BR"/>
-        </w:rPr>
-        <w:t>utilizada</w:t>
+      <w:bookmarkEnd w:id="2"/>
+    </w:p>
+    <w:p>
+      <w:pPr>
+        <w:rPr>
+          <w:lang w:val="pt-BR"/>
+        </w:rPr>
+      </w:pPr>
+      <w:r>
+        <w:rPr>
+          <w:lang w:val="pt-BR"/>
+        </w:rPr>
+        <w:t>Foi utilizada</w:t>
       </w:r>
       <w:r>
         <w:rPr>
@@ -1887,14 +1858,7 @@
         <w:rPr>
           <w:lang w:val="pt-BR"/>
         </w:rPr>
-        <w:t xml:space="preserve"> uma classificação</w:t>
-      </w:r>
-      <w:proofErr w:type="gramEnd"/>
-      <w:r>
-        <w:rPr>
-          <w:lang w:val="pt-BR"/>
-        </w:rPr>
-        <w:t xml:space="preserve"> com cinco graus de surdez adotada geralmente no âmbito da fonoaudiologia </w:t>
+        <w:t xml:space="preserve"> uma classificação com cinco graus de surdez adotada geralmente no âmbito da fonoaudiologia </w:t>
       </w:r>
       <w:sdt>
         <w:sdtPr>
@@ -2179,23 +2143,7 @@
           <w:i/>
           <w:lang w:val="pt-BR"/>
         </w:rPr>
-        <w:t xml:space="preserve">(71 a 90 </w:t>
-      </w:r>
-      <w:proofErr w:type="gramStart"/>
-      <w:r>
-        <w:rPr>
-          <w:i/>
-          <w:lang w:val="pt-BR"/>
-        </w:rPr>
-        <w:t>dB</w:t>
-      </w:r>
-      <w:proofErr w:type="gramEnd"/>
-      <w:r>
-        <w:rPr>
-          <w:i/>
-          <w:lang w:val="pt-BR"/>
-        </w:rPr>
-        <w:t xml:space="preserve">) ou </w:t>
+        <w:t xml:space="preserve">(71 a 90 dB) ou </w:t>
       </w:r>
       <w:r>
         <w:rPr>
@@ -2245,35 +2193,7 @@
         <w:rPr>
           <w:lang w:val="pt-BR"/>
         </w:rPr>
-        <w:t xml:space="preserve">Para determinar o grau de surdez segundo essa classificação, seria </w:t>
-      </w:r>
-      <w:proofErr w:type="gramStart"/>
-      <w:r>
-        <w:rPr>
-          <w:lang w:val="pt-BR"/>
-        </w:rPr>
-        <w:t>necessário</w:t>
-      </w:r>
-      <w:proofErr w:type="gramEnd"/>
-      <w:r>
-        <w:rPr>
-          <w:lang w:val="pt-BR"/>
-        </w:rPr>
-        <w:t xml:space="preserve"> incorrer na realização de testes </w:t>
-      </w:r>
-      <w:proofErr w:type="spellStart"/>
-      <w:r>
-        <w:rPr>
-          <w:lang w:val="pt-BR"/>
-        </w:rPr>
-        <w:t>fonoaudiológicos</w:t>
-      </w:r>
-      <w:proofErr w:type="spellEnd"/>
-      <w:r>
-        <w:rPr>
-          <w:lang w:val="pt-BR"/>
-        </w:rPr>
-        <w:t>, conforme descrito em</w:t>
+        <w:t>Para determinar o grau de surdez segundo essa classificação, seria necessário incorrer na realização de testes fonoaudiológicos, conforme descrito em</w:t>
       </w:r>
       <w:sdt>
         <w:sdtPr>
@@ -2343,14 +2263,14 @@
           <w:lang w:val="pt-BR"/>
         </w:rPr>
       </w:pPr>
-      <w:bookmarkStart w:id="4" w:name="_Toc401131749"/>
+      <w:bookmarkStart w:id="3" w:name="_Toc401131749"/>
       <w:r>
         <w:rPr>
           <w:lang w:val="pt-BR"/>
         </w:rPr>
         <w:t>Estilos de jogos</w:t>
       </w:r>
-      <w:bookmarkEnd w:id="4"/>
+      <w:bookmarkEnd w:id="3"/>
     </w:p>
     <w:p>
       <w:pPr>
@@ -2394,7 +2314,6 @@
         <w:rPr>
           <w:lang w:val="pt-BR"/>
         </w:rPr>
-        <w:lastRenderedPageBreak/>
         <w:t xml:space="preserve">Ação </w:t>
       </w:r>
     </w:p>
@@ -2521,7 +2440,6 @@
         <w:rPr>
           <w:lang w:val="pt-BR"/>
         </w:rPr>
-        <w:lastRenderedPageBreak/>
         <w:t xml:space="preserve">FPS </w:t>
       </w:r>
     </w:p>
@@ -2648,7 +2566,6 @@
         <w:rPr>
           <w:lang w:val="pt-BR"/>
         </w:rPr>
-        <w:lastRenderedPageBreak/>
         <w:t xml:space="preserve">RPG </w:t>
       </w:r>
     </w:p>
@@ -2733,6 +2650,363 @@
     </w:p>
     <w:p>
       <w:pPr>
+        <w:rPr>
+          <w:smallCaps/>
+          <w:spacing w:val="5"/>
+          <w:sz w:val="32"/>
+          <w:szCs w:val="32"/>
+          <w:lang w:val="pt-BR"/>
+        </w:rPr>
+      </w:pPr>
+      <w:r>
+        <w:rPr>
+          <w:lang w:val="pt-BR"/>
+        </w:rPr>
+        <w:br w:type="page"/>
+      </w:r>
+    </w:p>
+    <w:p>
+      <w:pPr>
+        <w:pStyle w:val="Ttulo1"/>
+        <w:numPr>
+          <w:ilvl w:val="0"/>
+          <w:numId w:val="1"/>
+        </w:numPr>
+        <w:rPr>
+          <w:lang w:val="pt-BR"/>
+        </w:rPr>
+      </w:pPr>
+      <w:bookmarkStart w:id="4" w:name="_Toc401131752"/>
+      <w:r>
+        <w:rPr>
+          <w:lang w:val="pt-BR"/>
+        </w:rPr>
+        <w:t>Perfil dos Respondentes</w:t>
+      </w:r>
+      <w:bookmarkEnd w:id="4"/>
+    </w:p>
+    <w:p>
+      <w:pPr>
+        <w:rPr>
+          <w:lang w:val="pt-BR"/>
+        </w:rPr>
+      </w:pPr>
+      <w:r>
+        <w:rPr>
+          <w:lang w:val="pt-BR"/>
+        </w:rPr>
+        <w:t xml:space="preserve">Nossa pesquisa contou com a participação de </w:t>
+      </w:r>
+      <w:r>
+        <w:rPr>
+          <w:color w:val="000000" w:themeColor="text1"/>
+          <w:lang w:val="pt-BR"/>
+        </w:rPr>
+        <w:t>111</w:t>
+      </w:r>
+      <w:r>
+        <w:rPr>
+          <w:lang w:val="pt-BR"/>
+        </w:rPr>
+        <w:t xml:space="preserve"> pes</w:t>
+      </w:r>
+      <w:r>
+        <w:rPr>
+          <w:lang w:val="pt-BR"/>
+        </w:rPr>
+        <w:t>oas que apresentavam algum grau de surdez. Dentre os participantes 86,49% faziam parte da Comunidade Surda, 8,11% não faziam parte e 5,41% não sabiam responder se pertenciam ou não a Comunidade.</w:t>
+      </w:r>
+    </w:p>
+    <w:p>
+      <w:pPr>
+        <w:rPr>
+          <w:lang w:val="pt-BR"/>
+        </w:rPr>
+      </w:pPr>
+      <w:r>
+        <w:rPr>
+          <w:lang w:val="pt-BR"/>
+        </w:rPr>
+        <w:t xml:space="preserve">O grau de surdez variou de leve até profunda. Dentre os participantes, 5,41% apresentavam surdez leve; 6,32% surdez moderada; 31,53% surdez severa; 49,45% surdez profunda e 9,91% não sabiam descrever o seu grau de surdez. </w:t>
+      </w:r>
+    </w:p>
+    <w:p>
+      <w:pPr>
+        <w:rPr>
+          <w:lang w:val="pt-BR"/>
+        </w:rPr>
+      </w:pPr>
+      <w:r>
+        <w:rPr>
+          <w:lang w:val="pt-BR"/>
+        </w:rPr>
+        <w:t>N</w:t>
+      </w:r>
+      <w:r>
+        <w:rPr>
+          <w:lang w:val="pt-BR"/>
+        </w:rPr>
+        <w:t>ossa pesquisa contou com a partiss</w:t>
+      </w:r>
+      <w:r>
+        <w:rPr>
+          <w:lang w:val="pt-BR"/>
+        </w:rPr>
+        <w:t>ipação de pessoas surdas de todas as regiões do Brasil. 68,47% vivem na região Sudeste do País (sendo que 48,65% são do</w:t>
+      </w:r>
+      <w:r>
+        <w:rPr>
+          <w:lang w:val="pt-BR"/>
+        </w:rPr>
+        <w:t>s</w:t>
+      </w:r>
+      <w:r>
+        <w:rPr>
+          <w:lang w:val="pt-BR"/>
+        </w:rPr>
+        <w:t xml:space="preserve"> Estado de Minas Gerais), 16,22% mora no Sul do País, 4,50% no Centro-Oeste, 8,11% no Sudeste e 2,70% no Norte.</w:t>
+      </w:r>
+    </w:p>
+    <w:p>
+      <w:pPr>
+        <w:rPr>
+          <w:smallCaps/>
+          <w:spacing w:val="5"/>
+          <w:sz w:val="32"/>
+          <w:szCs w:val="32"/>
+          <w:lang w:val="pt-BR"/>
+        </w:rPr>
+      </w:pPr>
+      <w:r>
+        <w:rPr>
+          <w:lang w:val="pt-BR"/>
+        </w:rPr>
+        <w:br w:type="page"/>
+      </w:r>
+    </w:p>
+    <w:p>
+      <w:pPr>
+        <w:pStyle w:val="Ttulo1"/>
+        <w:numPr>
+          <w:ilvl w:val="0"/>
+          <w:numId w:val="1"/>
+        </w:numPr>
+        <w:rPr>
+          <w:lang w:val="pt-BR"/>
+        </w:rPr>
+      </w:pPr>
+      <w:bookmarkStart w:id="5" w:name="_Toc401131753"/>
+      <w:r>
+        <w:rPr>
+          <w:lang w:val="pt-BR"/>
+        </w:rPr>
+        <w:t>Apreciação dos Resultados</w:t>
+      </w:r>
+      <w:bookmarkEnd w:id="5"/>
+    </w:p>
+    <w:p>
+      <w:pPr>
+        <w:rPr>
+          <w:lang w:val="pt-BR"/>
+        </w:rPr>
+      </w:pPr>
+      <w:r>
+        <w:rPr>
+          <w:lang w:val="pt-BR"/>
+        </w:rPr>
+        <w:t>D</w:t>
+      </w:r>
+      <w:r>
+        <w:rPr>
+          <w:lang w:val="pt-BR"/>
+        </w:rPr>
+        <w:t xml:space="preserve">os respondentes, 61% declararam jogar ou já ter jogado. </w:t>
+      </w:r>
+      <w:r>
+        <w:rPr>
+          <w:lang w:val="pt-BR"/>
+        </w:rPr>
+        <w:t>Na próxima seção (</w:t>
+      </w:r>
+      <w:r>
+        <w:rPr>
+          <w:lang w:val="pt-BR"/>
+        </w:rPr>
+        <w:fldChar w:fldCharType="begin"/>
+      </w:r>
+      <w:r>
+        <w:rPr>
+          <w:lang w:val="pt-BR"/>
+        </w:rPr>
+        <w:instrText xml:space="preserve"> REF _Ref299441768 \r \h </w:instrText>
+      </w:r>
+      <w:r>
+        <w:rPr>
+          <w:lang w:val="pt-BR"/>
+        </w:rPr>
+      </w:r>
+      <w:r>
+        <w:rPr>
+          <w:lang w:val="pt-BR"/>
+        </w:rPr>
+        <w:fldChar w:fldCharType="separate"/>
+      </w:r>
+      <w:r>
+        <w:rPr>
+          <w:lang w:val="pt-BR"/>
+        </w:rPr>
+        <w:t>4.1</w:t>
+      </w:r>
+      <w:r>
+        <w:rPr>
+          <w:lang w:val="pt-BR"/>
+        </w:rPr>
+        <w:fldChar w:fldCharType="end"/>
+      </w:r>
+      <w:r>
+        <w:rPr>
+          <w:lang w:val="pt-BR"/>
+        </w:rPr>
+        <w:t>), serão descritas as características dos participantes que jogam e que não jogam, separadamente. Nas outras</w:t>
+      </w:r>
+      <w:r>
+        <w:rPr>
+          <w:lang w:val="pt-BR"/>
+        </w:rPr>
+        <w:t xml:space="preserve"> </w:t>
+      </w:r>
+      <w:r>
+        <w:rPr>
+          <w:lang w:val="pt-BR"/>
+        </w:rPr>
+        <w:t>seções (</w:t>
+      </w:r>
+      <w:r>
+        <w:rPr>
+          <w:lang w:val="pt-BR"/>
+        </w:rPr>
+        <w:fldChar w:fldCharType="begin"/>
+      </w:r>
+      <w:r>
+        <w:rPr>
+          <w:lang w:val="pt-BR"/>
+        </w:rPr>
+        <w:instrText xml:space="preserve"> REF _Ref299441790 \r \h </w:instrText>
+      </w:r>
+      <w:r>
+        <w:rPr>
+          <w:lang w:val="pt-BR"/>
+        </w:rPr>
+      </w:r>
+      <w:r>
+        <w:rPr>
+          <w:lang w:val="pt-BR"/>
+        </w:rPr>
+        <w:fldChar w:fldCharType="separate"/>
+      </w:r>
+      <w:r>
+        <w:rPr>
+          <w:lang w:val="pt-BR"/>
+        </w:rPr>
+        <w:t>4.2</w:t>
+      </w:r>
+      <w:r>
+        <w:rPr>
+          <w:lang w:val="pt-BR"/>
+        </w:rPr>
+        <w:fldChar w:fldCharType="end"/>
+      </w:r>
+      <w:r>
+        <w:rPr>
+          <w:lang w:val="pt-BR"/>
+        </w:rPr>
+        <w:t xml:space="preserve">, </w:t>
+      </w:r>
+      <w:r>
+        <w:rPr>
+          <w:lang w:val="pt-BR"/>
+        </w:rPr>
+        <w:fldChar w:fldCharType="begin"/>
+      </w:r>
+      <w:r>
+        <w:rPr>
+          <w:lang w:val="pt-BR"/>
+        </w:rPr>
+        <w:instrText xml:space="preserve"> REF _Ref299441792 \r \h </w:instrText>
+      </w:r>
+      <w:r>
+        <w:rPr>
+          <w:lang w:val="pt-BR"/>
+        </w:rPr>
+      </w:r>
+      <w:r>
+        <w:rPr>
+          <w:lang w:val="pt-BR"/>
+        </w:rPr>
+        <w:fldChar w:fldCharType="separate"/>
+      </w:r>
+      <w:r>
+        <w:rPr>
+          <w:lang w:val="pt-BR"/>
+        </w:rPr>
+        <w:t>0</w:t>
+      </w:r>
+      <w:r>
+        <w:rPr>
+          <w:lang w:val="pt-BR"/>
+        </w:rPr>
+        <w:fldChar w:fldCharType="end"/>
+      </w:r>
+      <w:r>
+        <w:rPr>
+          <w:lang w:val="pt-BR"/>
+        </w:rPr>
+        <w:t xml:space="preserve">, </w:t>
+      </w:r>
+      <w:r>
+        <w:rPr>
+          <w:lang w:val="pt-BR"/>
+        </w:rPr>
+        <w:fldChar w:fldCharType="begin"/>
+      </w:r>
+      <w:r>
+        <w:rPr>
+          <w:lang w:val="pt-BR"/>
+        </w:rPr>
+        <w:instrText xml:space="preserve"> REF _Ref299441794 \r \h </w:instrText>
+      </w:r>
+      <w:r>
+        <w:rPr>
+          <w:lang w:val="pt-BR"/>
+        </w:rPr>
+      </w:r>
+      <w:r>
+        <w:rPr>
+          <w:lang w:val="pt-BR"/>
+        </w:rPr>
+        <w:fldChar w:fldCharType="separate"/>
+      </w:r>
+      <w:r>
+        <w:rPr>
+          <w:lang w:val="pt-BR"/>
+        </w:rPr>
+        <w:t>4.3</w:t>
+      </w:r>
+      <w:r>
+        <w:rPr>
+          <w:lang w:val="pt-BR"/>
+        </w:rPr>
+        <w:fldChar w:fldCharType="end"/>
+      </w:r>
+      <w:r>
+        <w:rPr>
+          <w:lang w:val="pt-BR"/>
+        </w:rPr>
+        <w:t>), foram consideradas apenas as pessoas que declararam que jogam ou já jogaram jogos eletrônicos.</w:t>
+      </w:r>
+    </w:p>
+    <w:p>
+      <w:pPr>
         <w:pStyle w:val="Ttulo2"/>
         <w:numPr>
           <w:ilvl w:val="1"/>
@@ -2742,523 +3016,15 @@
           <w:lang w:val="pt-BR"/>
         </w:rPr>
       </w:pPr>
-      <w:bookmarkStart w:id="5" w:name="_Toc401131750"/>
-      <w:r>
-        <w:rPr>
-          <w:lang w:val="pt-BR"/>
-        </w:rPr>
-        <w:lastRenderedPageBreak/>
-        <w:t xml:space="preserve">Legenda </w:t>
-      </w:r>
-      <w:r>
-        <w:rPr>
-          <w:i/>
-          <w:lang w:val="pt-BR"/>
-        </w:rPr>
-        <w:t>versus</w:t>
-      </w:r>
-      <w:r>
-        <w:rPr>
-          <w:lang w:val="pt-BR"/>
-        </w:rPr>
-        <w:t xml:space="preserve"> </w:t>
-      </w:r>
-      <w:proofErr w:type="spellStart"/>
-      <w:r>
-        <w:rPr>
-          <w:i/>
-          <w:lang w:val="pt-BR"/>
-        </w:rPr>
-        <w:t>closed</w:t>
-      </w:r>
-      <w:proofErr w:type="spellEnd"/>
-      <w:r>
-        <w:rPr>
-          <w:i/>
-          <w:lang w:val="pt-BR"/>
-        </w:rPr>
-        <w:t xml:space="preserve"> </w:t>
-      </w:r>
-      <w:proofErr w:type="spellStart"/>
-      <w:r>
-        <w:rPr>
-          <w:i/>
-          <w:lang w:val="pt-BR"/>
-        </w:rPr>
-        <w:t>caption</w:t>
-      </w:r>
-      <w:bookmarkEnd w:id="5"/>
-      <w:proofErr w:type="spellEnd"/>
-    </w:p>
-    <w:p>
-      <w:pPr>
-        <w:rPr>
-          <w:lang w:val="pt-BR"/>
-        </w:rPr>
-      </w:pPr>
-      <w:proofErr w:type="spellStart"/>
-      <w:r>
-        <w:rPr>
-          <w:i/>
-          <w:lang w:val="pt-BR"/>
-        </w:rPr>
-        <w:t>C</w:t>
-      </w:r>
-      <w:r>
-        <w:rPr>
-          <w:i/>
-          <w:lang w:val="pt-BR"/>
-        </w:rPr>
-        <w:t>aptions</w:t>
-      </w:r>
-      <w:proofErr w:type="spellEnd"/>
-      <w:r>
-        <w:rPr>
-          <w:lang w:val="pt-BR"/>
-        </w:rPr>
-        <w:t xml:space="preserve"> </w:t>
-      </w:r>
-      <w:r>
-        <w:rPr>
-          <w:lang w:val="pt-BR"/>
-        </w:rPr>
-        <w:t xml:space="preserve">são descritos </w:t>
-      </w:r>
-      <w:r>
-        <w:rPr>
-          <w:lang w:val="pt-BR"/>
-        </w:rPr>
-        <w:t>como uma “</w:t>
-      </w:r>
-      <w:proofErr w:type="spellStart"/>
-      <w:r>
-        <w:rPr>
-          <w:lang w:val="pt-BR"/>
-        </w:rPr>
-        <w:t>versao</w:t>
-      </w:r>
-      <w:proofErr w:type="spellEnd"/>
-      <w:r>
-        <w:rPr>
-          <w:lang w:val="pt-BR"/>
-        </w:rPr>
-        <w:t xml:space="preserve"> escrita do componente de áudio da televisão que proporciona uma exi</w:t>
-      </w:r>
-      <w:r>
-        <w:rPr>
-          <w:lang w:val="pt-BR"/>
-        </w:rPr>
-        <w:t xml:space="preserve">bição visual do diálogo, </w:t>
-      </w:r>
-      <w:proofErr w:type="spellStart"/>
-      <w:r>
-        <w:rPr>
-          <w:lang w:val="pt-BR"/>
-        </w:rPr>
-        <w:t>narraca</w:t>
-      </w:r>
-      <w:r>
-        <w:rPr>
-          <w:lang w:val="pt-BR"/>
-        </w:rPr>
-        <w:t>o</w:t>
-      </w:r>
-      <w:proofErr w:type="spellEnd"/>
-      <w:r>
-        <w:rPr>
-          <w:lang w:val="pt-BR"/>
-        </w:rPr>
-        <w:t xml:space="preserve"> e efeitos sonoros para aqueles que não ouvem”. </w:t>
-      </w:r>
-      <w:proofErr w:type="spellStart"/>
-      <w:r>
-        <w:rPr>
-          <w:i/>
-          <w:lang w:val="pt-BR"/>
-        </w:rPr>
-        <w:t>Closed</w:t>
-      </w:r>
-      <w:proofErr w:type="spellEnd"/>
-      <w:r>
-        <w:rPr>
-          <w:i/>
-          <w:lang w:val="pt-BR"/>
-        </w:rPr>
-        <w:t xml:space="preserve"> </w:t>
-      </w:r>
-      <w:proofErr w:type="spellStart"/>
-      <w:r>
-        <w:rPr>
-          <w:i/>
-          <w:lang w:val="pt-BR"/>
-        </w:rPr>
-        <w:t>captions</w:t>
-      </w:r>
-      <w:proofErr w:type="spellEnd"/>
-      <w:r>
-        <w:rPr>
-          <w:lang w:val="pt-BR"/>
-        </w:rPr>
-        <w:t xml:space="preserve"> são uma versão de </w:t>
-      </w:r>
-      <w:proofErr w:type="spellStart"/>
-      <w:r>
-        <w:rPr>
-          <w:i/>
-          <w:lang w:val="pt-BR"/>
-        </w:rPr>
-        <w:t>captions</w:t>
-      </w:r>
-      <w:proofErr w:type="spellEnd"/>
-      <w:r>
-        <w:rPr>
-          <w:lang w:val="pt-BR"/>
-        </w:rPr>
-        <w:t xml:space="preserve"> em que é possível optar por sua exibição (em contraposição a </w:t>
-      </w:r>
-      <w:r>
-        <w:rPr>
-          <w:i/>
-          <w:lang w:val="pt-BR"/>
-        </w:rPr>
-        <w:t xml:space="preserve">open </w:t>
-      </w:r>
-      <w:proofErr w:type="spellStart"/>
-      <w:r>
-        <w:rPr>
-          <w:i/>
-          <w:lang w:val="pt-BR"/>
-        </w:rPr>
-        <w:t>captions</w:t>
-      </w:r>
-      <w:proofErr w:type="spellEnd"/>
-      <w:r>
-        <w:rPr>
-          <w:lang w:val="pt-BR"/>
-        </w:rPr>
-        <w:t>).</w:t>
-      </w:r>
-    </w:p>
-    <w:p>
-      <w:pPr>
-        <w:rPr>
-          <w:lang w:val="pt-BR"/>
-        </w:rPr>
-      </w:pPr>
-      <w:r>
-        <w:rPr>
-          <w:lang w:val="pt-BR"/>
-        </w:rPr>
-        <w:lastRenderedPageBreak/>
-        <w:t xml:space="preserve">Neste estudo, diferenciamos </w:t>
-      </w:r>
-      <w:proofErr w:type="spellStart"/>
-      <w:r>
-        <w:rPr>
-          <w:i/>
-          <w:lang w:val="pt-BR"/>
-        </w:rPr>
-        <w:t>closed</w:t>
-      </w:r>
-      <w:proofErr w:type="spellEnd"/>
-      <w:r>
-        <w:rPr>
-          <w:i/>
-          <w:lang w:val="pt-BR"/>
-        </w:rPr>
-        <w:t xml:space="preserve"> </w:t>
-      </w:r>
-      <w:proofErr w:type="spellStart"/>
-      <w:r>
-        <w:rPr>
-          <w:i/>
-          <w:lang w:val="pt-BR"/>
-        </w:rPr>
-        <w:t>captions</w:t>
-      </w:r>
-      <w:proofErr w:type="spellEnd"/>
-      <w:r>
-        <w:rPr>
-          <w:lang w:val="pt-BR"/>
-        </w:rPr>
-        <w:t xml:space="preserve"> de legendas</w:t>
-      </w:r>
-      <w:r>
-        <w:rPr>
-          <w:lang w:val="pt-BR"/>
-        </w:rPr>
-        <w:t xml:space="preserve"> de acordo com seus principais objetivos </w:t>
-      </w:r>
-      <w:r>
-        <w:rPr>
-          <w:lang w:val="pt-BR"/>
-        </w:rPr>
-        <w:t xml:space="preserve">para com conteúdo audiovisual </w:t>
-      </w:r>
-      <w:r>
-        <w:rPr>
-          <w:lang w:val="pt-BR"/>
-        </w:rPr>
-        <w:t>que</w:t>
-      </w:r>
-      <w:r>
-        <w:rPr>
-          <w:lang w:val="pt-BR"/>
-        </w:rPr>
-        <w:t xml:space="preserve">, </w:t>
-      </w:r>
-      <w:r>
-        <w:rPr>
-          <w:lang w:val="pt-BR"/>
-        </w:rPr>
-        <w:t xml:space="preserve">no primeiro caso é dar acesso àqueles que têm dificuldade para ouvir e no segundo caso é transcrever os diálogos e </w:t>
-      </w:r>
-      <w:r>
-        <w:rPr>
-          <w:lang w:val="pt-BR"/>
-        </w:rPr>
-        <w:t xml:space="preserve">alguns </w:t>
-      </w:r>
-      <w:r>
-        <w:rPr>
-          <w:lang w:val="pt-BR"/>
-        </w:rPr>
-        <w:t xml:space="preserve">textos </w:t>
-      </w:r>
-      <w:r>
-        <w:rPr>
-          <w:lang w:val="pt-BR"/>
-        </w:rPr>
-        <w:t xml:space="preserve">que </w:t>
-      </w:r>
-      <w:proofErr w:type="gramStart"/>
-      <w:r>
-        <w:rPr>
-          <w:lang w:val="pt-BR"/>
-        </w:rPr>
-        <w:t>sejam relevante</w:t>
-      </w:r>
-      <w:proofErr w:type="gramEnd"/>
-      <w:r>
-        <w:rPr>
-          <w:lang w:val="pt-BR"/>
-        </w:rPr>
-        <w:t xml:space="preserve"> à compreensão.</w:t>
-      </w:r>
-    </w:p>
-    <w:p>
-      <w:pPr>
-        <w:rPr>
-          <w:smallCaps/>
-          <w:spacing w:val="5"/>
-          <w:sz w:val="32"/>
-          <w:szCs w:val="32"/>
-          <w:lang w:val="pt-BR"/>
-        </w:rPr>
-      </w:pPr>
-      <w:r>
-        <w:rPr>
-          <w:lang w:val="pt-BR"/>
-        </w:rPr>
-        <w:br w:type="page"/>
-      </w:r>
-    </w:p>
-    <w:p>
-      <w:pPr>
-        <w:pStyle w:val="Ttulo1"/>
-        <w:numPr>
-          <w:ilvl w:val="0"/>
-          <w:numId w:val="1"/>
-        </w:numPr>
-        <w:rPr>
-          <w:lang w:val="pt-BR"/>
-        </w:rPr>
-      </w:pPr>
-      <w:bookmarkStart w:id="6" w:name="_Toc401131751"/>
-      <w:r>
-        <w:rPr>
-          <w:lang w:val="pt-BR"/>
-        </w:rPr>
-        <w:lastRenderedPageBreak/>
-        <w:t>Metodologia</w:t>
+      <w:bookmarkStart w:id="6" w:name="_Ref299441768"/>
+      <w:bookmarkStart w:id="7" w:name="_Toc401131754"/>
+      <w:r>
+        <w:rPr>
+          <w:lang w:val="pt-BR"/>
+        </w:rPr>
+        <w:t>Jogam ou não jogam</w:t>
       </w:r>
       <w:bookmarkEnd w:id="6"/>
-    </w:p>
-    <w:p>
-      <w:pPr>
-        <w:rPr>
-          <w:lang w:val="pt-BR"/>
-        </w:rPr>
-      </w:pPr>
-      <w:r>
-        <w:rPr>
-          <w:lang w:val="pt-BR"/>
-        </w:rPr>
-        <w:t>A metodologia</w:t>
-      </w:r>
-      <w:r>
-        <w:rPr>
-          <w:lang w:val="pt-BR"/>
-        </w:rPr>
-        <w:t>,</w:t>
-      </w:r>
-      <w:r>
-        <w:rPr>
-          <w:lang w:val="pt-BR"/>
-        </w:rPr>
-        <w:t xml:space="preserve"> adotada para realização desta pesquisa consistiu na aplicação de um questionário </w:t>
-      </w:r>
-      <w:r>
-        <w:rPr>
-          <w:i/>
-          <w:lang w:val="pt-BR"/>
-        </w:rPr>
-        <w:t xml:space="preserve">online, </w:t>
-      </w:r>
-      <w:r>
-        <w:rPr>
-          <w:lang w:val="pt-BR"/>
-        </w:rPr>
-        <w:t xml:space="preserve">composto por 24 questões, sendo que </w:t>
-      </w:r>
-      <w:proofErr w:type="gramStart"/>
-      <w:r>
-        <w:rPr>
-          <w:lang w:val="pt-BR"/>
-        </w:rPr>
-        <w:t>9</w:t>
-      </w:r>
-      <w:proofErr w:type="gramEnd"/>
-      <w:r>
-        <w:rPr>
-          <w:lang w:val="pt-BR"/>
-        </w:rPr>
-        <w:t xml:space="preserve"> </w:t>
-      </w:r>
-      <w:r>
-        <w:rPr>
-          <w:lang w:val="pt-BR"/>
-        </w:rPr>
-        <w:t xml:space="preserve">delas </w:t>
-      </w:r>
-      <w:r>
-        <w:rPr>
-          <w:lang w:val="pt-BR"/>
-        </w:rPr>
-        <w:t>eram destinadas a caracterizar o perfil dos participantes</w:t>
-      </w:r>
-      <w:r>
-        <w:rPr>
-          <w:lang w:val="pt-BR"/>
-        </w:rPr>
-        <w:t>, 7 dela</w:t>
-      </w:r>
-      <w:r>
-        <w:rPr>
-          <w:lang w:val="pt-BR"/>
-        </w:rPr>
-        <w:t xml:space="preserve"> relacionadas </w:t>
-      </w:r>
-      <w:r>
-        <w:rPr>
-          <w:lang w:val="pt-BR"/>
-        </w:rPr>
-        <w:t xml:space="preserve">à caracterização da sua experiência de jogo e </w:t>
-      </w:r>
-      <w:r>
-        <w:rPr>
-          <w:lang w:val="pt-BR"/>
-        </w:rPr>
-        <w:t xml:space="preserve">as demais (5) solicitavam </w:t>
-      </w:r>
-      <w:r>
-        <w:rPr>
-          <w:lang w:val="pt-BR"/>
-        </w:rPr>
-        <w:t>a opinião sobre soluções de acessibilidade propostas para alguns jogos, filmes e TV</w:t>
-      </w:r>
-      <w:r>
-        <w:rPr>
-          <w:lang w:val="pt-BR"/>
-        </w:rPr>
-        <w:t xml:space="preserve"> e sobre o que gostariam de diferente nos jogos para torná-los mais acessíveis às pessoas com surdez ou deficiência auditiva</w:t>
-      </w:r>
-      <w:r>
-        <w:rPr>
-          <w:lang w:val="pt-BR"/>
-        </w:rPr>
-        <w:t xml:space="preserve">. </w:t>
-      </w:r>
-      <w:proofErr w:type="gramStart"/>
-      <w:r>
-        <w:rPr>
-          <w:lang w:val="pt-BR"/>
-        </w:rPr>
-        <w:t>As que</w:t>
-      </w:r>
-      <w:r>
-        <w:rPr>
-          <w:lang w:val="pt-BR"/>
-        </w:rPr>
-        <w:t>stões relacionada</w:t>
-      </w:r>
-      <w:proofErr w:type="gramEnd"/>
-      <w:r>
-        <w:rPr>
-          <w:lang w:val="pt-BR"/>
-        </w:rPr>
-        <w:t xml:space="preserve"> ao perfil eram de preenchimento obrigatório, as demais eram opcionais. </w:t>
-      </w:r>
-    </w:p>
-    <w:p>
-      <w:pPr>
-        <w:rPr>
-          <w:lang w:val="pt-BR"/>
-        </w:rPr>
-      </w:pPr>
-      <w:r>
-        <w:rPr>
-          <w:lang w:val="pt-BR"/>
-        </w:rPr>
-        <w:t>A seguir, apresentamos o perfil dos participantes e posteriormente a análise dos resultados.</w:t>
-      </w:r>
-    </w:p>
-    <w:p>
-      <w:pPr>
-        <w:rPr>
-          <w:smallCaps/>
-          <w:spacing w:val="5"/>
-          <w:sz w:val="32"/>
-          <w:szCs w:val="32"/>
-          <w:lang w:val="pt-BR"/>
-        </w:rPr>
-      </w:pPr>
-      <w:r>
-        <w:rPr>
-          <w:lang w:val="pt-BR"/>
-        </w:rPr>
-        <w:br w:type="page"/>
-      </w:r>
-    </w:p>
-    <w:p>
-      <w:pPr>
-        <w:pStyle w:val="Ttulo1"/>
-        <w:numPr>
-          <w:ilvl w:val="0"/>
-          <w:numId w:val="1"/>
-        </w:numPr>
-        <w:rPr>
-          <w:lang w:val="pt-BR"/>
-        </w:rPr>
-      </w:pPr>
-      <w:bookmarkStart w:id="7" w:name="_Toc401131752"/>
-      <w:r>
-        <w:rPr>
-          <w:lang w:val="pt-BR"/>
-        </w:rPr>
-        <w:lastRenderedPageBreak/>
-        <w:t>Perfil dos Respondentes</w:t>
-      </w:r>
       <w:bookmarkEnd w:id="7"/>
     </w:p>
     <w:p>
@@ -3271,333 +3037,63 @@
         <w:rPr>
           <w:lang w:val="pt-BR"/>
         </w:rPr>
-        <w:t xml:space="preserve">Nossa pesquisa contou com a participação de </w:t>
-      </w:r>
-      <w:r>
-        <w:rPr>
-          <w:color w:val="000000" w:themeColor="text1"/>
-          <w:lang w:val="pt-BR"/>
-        </w:rPr>
-        <w:t>111</w:t>
-      </w:r>
-      <w:r>
-        <w:rPr>
-          <w:lang w:val="pt-BR"/>
-        </w:rPr>
-        <w:t xml:space="preserve"> </w:t>
-      </w:r>
-      <w:proofErr w:type="spellStart"/>
-      <w:r>
-        <w:rPr>
-          <w:lang w:val="pt-BR"/>
-        </w:rPr>
-        <w:t>pes</w:t>
-      </w:r>
-      <w:r>
-        <w:rPr>
-          <w:lang w:val="pt-BR"/>
-        </w:rPr>
-        <w:t>oas</w:t>
-      </w:r>
-      <w:proofErr w:type="spellEnd"/>
-      <w:r>
-        <w:rPr>
-          <w:lang w:val="pt-BR"/>
-        </w:rPr>
-        <w:t xml:space="preserve"> que apresentavam algum grau de surdez. Dentre os participantes 86,49% faziam parte da Comunidade Surda, 8,11% não faziam parte e 5,41% não sabiam responder se pertenciam ou não a Comunidade.</w:t>
-      </w:r>
-    </w:p>
-    <w:p>
-      <w:pPr>
-        <w:rPr>
-          <w:lang w:val="pt-BR"/>
-        </w:rPr>
-      </w:pPr>
-      <w:r>
-        <w:rPr>
-          <w:lang w:val="pt-BR"/>
-        </w:rPr>
-        <w:t xml:space="preserve">O grau de surdez variou de leve até profunda. Dentre os participantes, 5,41% apresentavam surdez leve; 6,32% surdez moderada; 31,53% surdez severa; 49,45% surdez profunda e 9,91% não sabiam descrever o seu grau de surdez. </w:t>
-      </w:r>
-    </w:p>
-    <w:p>
-      <w:pPr>
-        <w:rPr>
-          <w:lang w:val="pt-BR"/>
-        </w:rPr>
-      </w:pPr>
-      <w:r>
-        <w:rPr>
-          <w:lang w:val="pt-BR"/>
-        </w:rPr>
-        <w:t>N</w:t>
-      </w:r>
-      <w:r>
-        <w:rPr>
-          <w:lang w:val="pt-BR"/>
-        </w:rPr>
-        <w:t xml:space="preserve">ossa pesquisa contou com a </w:t>
-      </w:r>
-      <w:proofErr w:type="spellStart"/>
-      <w:r>
-        <w:rPr>
-          <w:lang w:val="pt-BR"/>
-        </w:rPr>
-        <w:t>partiss</w:t>
-      </w:r>
-      <w:r>
-        <w:rPr>
-          <w:lang w:val="pt-BR"/>
-        </w:rPr>
-        <w:t>ipação</w:t>
-      </w:r>
-      <w:proofErr w:type="spellEnd"/>
-      <w:r>
-        <w:rPr>
-          <w:lang w:val="pt-BR"/>
-        </w:rPr>
-        <w:t xml:space="preserve"> de pessoas surdas de todas as regiões do Brasil. 68,47% vivem na região Sudeste do País (sendo que 48,65% são do Estado de Minas Gerais), 16,22% moram no Sul do País, 4,50% no Centro-Oeste, 8,11% no Sudeste e 2,70% no Norte.</w:t>
-      </w:r>
-    </w:p>
-    <w:p>
-      <w:pPr>
-        <w:rPr>
-          <w:smallCaps/>
-          <w:spacing w:val="5"/>
-          <w:sz w:val="32"/>
-          <w:szCs w:val="32"/>
-          <w:lang w:val="pt-BR"/>
-        </w:rPr>
-      </w:pPr>
-      <w:r>
-        <w:rPr>
-          <w:lang w:val="pt-BR"/>
-        </w:rPr>
-        <w:br w:type="page"/>
-      </w:r>
-    </w:p>
-    <w:p>
-      <w:pPr>
-        <w:pStyle w:val="Ttulo1"/>
-        <w:numPr>
-          <w:ilvl w:val="0"/>
-          <w:numId w:val="1"/>
-        </w:numPr>
-        <w:rPr>
-          <w:lang w:val="pt-BR"/>
-        </w:rPr>
-      </w:pPr>
-      <w:bookmarkStart w:id="8" w:name="_Toc401131753"/>
-      <w:r>
-        <w:rPr>
-          <w:lang w:val="pt-BR"/>
-        </w:rPr>
-        <w:lastRenderedPageBreak/>
-        <w:t>Apreciação dos Resultados</w:t>
-      </w:r>
-      <w:bookmarkEnd w:id="8"/>
-    </w:p>
-    <w:p>
-      <w:pPr>
-        <w:rPr>
-          <w:lang w:val="pt-BR"/>
-        </w:rPr>
-      </w:pPr>
-      <w:r>
-        <w:rPr>
-          <w:lang w:val="pt-BR"/>
-        </w:rPr>
-        <w:t>D</w:t>
-      </w:r>
-      <w:r>
-        <w:rPr>
-          <w:lang w:val="pt-BR"/>
-        </w:rPr>
-        <w:t xml:space="preserve">os respondentes, 61% declararam jogar ou já ter jogado. </w:t>
-      </w:r>
-      <w:r>
-        <w:rPr>
-          <w:lang w:val="pt-BR"/>
-        </w:rPr>
-        <w:t>Na próxima seção (</w:t>
-      </w:r>
-      <w:r>
-        <w:rPr>
-          <w:lang w:val="pt-BR"/>
-        </w:rPr>
-        <w:fldChar w:fldCharType="begin"/>
-      </w:r>
-      <w:r>
-        <w:rPr>
-          <w:lang w:val="pt-BR"/>
-        </w:rPr>
-        <w:instrText xml:space="preserve"> REF _Ref299441768 \r \h </w:instrText>
-      </w:r>
-      <w:r>
-        <w:rPr>
-          <w:lang w:val="pt-BR"/>
-        </w:rPr>
-      </w:r>
-      <w:r>
-        <w:rPr>
-          <w:lang w:val="pt-BR"/>
-        </w:rPr>
-        <w:fldChar w:fldCharType="separate"/>
-      </w:r>
-      <w:r>
-        <w:rPr>
-          <w:lang w:val="pt-BR"/>
-        </w:rPr>
-        <w:t>5.1</w:t>
-      </w:r>
-      <w:r>
-        <w:rPr>
-          <w:lang w:val="pt-BR"/>
-        </w:rPr>
-        <w:fldChar w:fldCharType="end"/>
-      </w:r>
-      <w:r>
-        <w:rPr>
-          <w:lang w:val="pt-BR"/>
-        </w:rPr>
-        <w:t>), serão descritas as características dos participantes que jogam e que não jogam, separadamente. Nas outras</w:t>
-      </w:r>
-      <w:r>
-        <w:rPr>
-          <w:lang w:val="pt-BR"/>
-        </w:rPr>
-        <w:t xml:space="preserve"> </w:t>
-      </w:r>
-      <w:r>
-        <w:rPr>
-          <w:lang w:val="pt-BR"/>
-        </w:rPr>
-        <w:t>seções (</w:t>
-      </w:r>
-      <w:r>
-        <w:rPr>
-          <w:lang w:val="pt-BR"/>
-        </w:rPr>
-        <w:fldChar w:fldCharType="begin"/>
-      </w:r>
-      <w:r>
-        <w:rPr>
-          <w:lang w:val="pt-BR"/>
-        </w:rPr>
-        <w:instrText xml:space="preserve"> REF _Ref299441790 \r \h </w:instrText>
-      </w:r>
-      <w:r>
-        <w:rPr>
-          <w:lang w:val="pt-BR"/>
-        </w:rPr>
-      </w:r>
-      <w:r>
-        <w:rPr>
-          <w:lang w:val="pt-BR"/>
-        </w:rPr>
-        <w:fldChar w:fldCharType="separate"/>
-      </w:r>
-      <w:r>
-        <w:rPr>
-          <w:lang w:val="pt-BR"/>
-        </w:rPr>
-        <w:t>5.2</w:t>
-      </w:r>
-      <w:r>
-        <w:rPr>
-          <w:lang w:val="pt-BR"/>
-        </w:rPr>
-        <w:fldChar w:fldCharType="end"/>
-      </w:r>
-      <w:r>
-        <w:rPr>
-          <w:lang w:val="pt-BR"/>
-        </w:rPr>
-        <w:t xml:space="preserve">, </w:t>
-      </w:r>
-      <w:r>
-        <w:rPr>
-          <w:lang w:val="pt-BR"/>
-        </w:rPr>
-        <w:fldChar w:fldCharType="begin"/>
-      </w:r>
-      <w:r>
-        <w:rPr>
-          <w:lang w:val="pt-BR"/>
-        </w:rPr>
-        <w:instrText xml:space="preserve"> REF _Ref299441792 \r \h </w:instrText>
-      </w:r>
-      <w:r>
-        <w:rPr>
-          <w:lang w:val="pt-BR"/>
-        </w:rPr>
-      </w:r>
-      <w:r>
-        <w:rPr>
-          <w:lang w:val="pt-BR"/>
-        </w:rPr>
-        <w:fldChar w:fldCharType="separate"/>
-      </w:r>
-      <w:proofErr w:type="gramStart"/>
-      <w:r>
-        <w:rPr>
-          <w:lang w:val="pt-BR"/>
-        </w:rPr>
-        <w:t>0</w:t>
-      </w:r>
-      <w:proofErr w:type="gramEnd"/>
-      <w:r>
-        <w:rPr>
-          <w:lang w:val="pt-BR"/>
-        </w:rPr>
-        <w:fldChar w:fldCharType="end"/>
-      </w:r>
-      <w:r>
-        <w:rPr>
-          <w:lang w:val="pt-BR"/>
-        </w:rPr>
-        <w:t xml:space="preserve">, </w:t>
-      </w:r>
-      <w:r>
-        <w:rPr>
-          <w:lang w:val="pt-BR"/>
-        </w:rPr>
-        <w:fldChar w:fldCharType="begin"/>
-      </w:r>
-      <w:r>
-        <w:rPr>
-          <w:lang w:val="pt-BR"/>
-        </w:rPr>
-        <w:instrText xml:space="preserve"> REF _Ref299441794 \r \h </w:instrText>
-      </w:r>
-      <w:r>
-        <w:rPr>
-          <w:lang w:val="pt-BR"/>
-        </w:rPr>
-      </w:r>
-      <w:r>
-        <w:rPr>
-          <w:lang w:val="pt-BR"/>
-        </w:rPr>
-        <w:fldChar w:fldCharType="separate"/>
-      </w:r>
-      <w:r>
-        <w:rPr>
-          <w:lang w:val="pt-BR"/>
-        </w:rPr>
-        <w:t>5.3</w:t>
-      </w:r>
-      <w:r>
-        <w:rPr>
-          <w:lang w:val="pt-BR"/>
-        </w:rPr>
-        <w:fldChar w:fldCharType="end"/>
-      </w:r>
-      <w:r>
-        <w:rPr>
-          <w:lang w:val="pt-BR"/>
-        </w:rPr>
-        <w:t>), foram consideradas apenas as pessoas que declararam que jogam ou já jogaram jogos eletrônicos.</w:t>
+        <w:t>Das pessoas que jogam (61% dos respondentes), todas aquelas com surdez leve responderam que jogam ou que já jogaram. Daquelas pessoas com surdez moderada, um núm</w:t>
+      </w:r>
+      <w:r>
+        <w:rPr>
+          <w:lang w:val="pt-BR"/>
+        </w:rPr>
+        <w:t>ero menor de participantes joga ou já jogou</w:t>
+      </w:r>
+      <w:r>
+        <w:rPr>
+          <w:lang w:val="pt-BR"/>
+        </w:rPr>
+        <w:t xml:space="preserve"> (43%) e, das demais, o número de pessoas que jog</w:t>
+      </w:r>
+      <w:r>
+        <w:rPr>
+          <w:lang w:val="pt-BR"/>
+        </w:rPr>
+        <w:t>am</w:t>
+      </w:r>
+      <w:r>
+        <w:rPr>
+          <w:lang w:val="pt-BR"/>
+        </w:rPr>
+        <w:t xml:space="preserve"> é de 60%.</w:t>
+      </w:r>
+    </w:p>
+    <w:p>
+      <w:pPr>
+        <w:rPr>
+          <w:lang w:val="pt-BR"/>
+        </w:rPr>
+      </w:pPr>
+      <w:r>
+        <w:rPr>
+          <w:lang w:val="pt-BR"/>
+        </w:rPr>
+        <w:t>O fato de que todos os respondentes com surdez leve terem jogado pode se dever à baixa representatividade de pessoas com esse perfil na amostra (apenas 9% dos participantes dos jogadores/ex-jogadores).</w:t>
+      </w:r>
+    </w:p>
+    <w:p>
+      <w:pPr>
+        <w:rPr>
+          <w:lang w:val="pt-BR"/>
+        </w:rPr>
+      </w:pPr>
+      <w:r>
+        <w:rPr>
+          <w:lang w:val="pt-BR"/>
+        </w:rPr>
+        <w:t xml:space="preserve">Considerando apenas os jogadores/ex-jogadores, </w:t>
+      </w:r>
+      <w:r>
+        <w:rPr>
+          <w:lang w:val="pt-BR"/>
+        </w:rPr>
+        <w:t>podemos verificar que quanto menor o grau de surdez, maior a frequência de jogo.</w:t>
       </w:r>
     </w:p>
     <w:p>
@@ -3611,127 +3107,36 @@
           <w:lang w:val="pt-BR"/>
         </w:rPr>
       </w:pPr>
-      <w:bookmarkStart w:id="9" w:name="_Ref299441768"/>
-      <w:bookmarkStart w:id="10" w:name="_Toc401131754"/>
-      <w:r>
-        <w:rPr>
-          <w:lang w:val="pt-BR"/>
-        </w:rPr>
-        <w:t>Jogam ou não jogam</w:t>
-      </w:r>
+      <w:bookmarkStart w:id="8" w:name="_Ref299441790"/>
+      <w:bookmarkStart w:id="9" w:name="_Toc401131755"/>
+      <w:r>
+        <w:rPr>
+          <w:lang w:val="pt-BR"/>
+        </w:rPr>
+        <w:t xml:space="preserve">Gêneros </w:t>
+      </w:r>
+      <w:r>
+        <w:rPr>
+          <w:lang w:val="pt-BR"/>
+        </w:rPr>
+        <w:t xml:space="preserve">e plataformas </w:t>
+      </w:r>
+      <w:r>
+        <w:rPr>
+          <w:lang w:val="pt-BR"/>
+        </w:rPr>
+        <w:t>de jogos</w:t>
+      </w:r>
+      <w:bookmarkEnd w:id="8"/>
       <w:bookmarkEnd w:id="9"/>
-      <w:bookmarkEnd w:id="10"/>
-    </w:p>
-    <w:p>
-      <w:pPr>
-        <w:rPr>
-          <w:lang w:val="pt-BR"/>
-        </w:rPr>
-      </w:pPr>
-      <w:r>
-        <w:rPr>
-          <w:lang w:val="pt-BR"/>
-        </w:rPr>
-        <w:t>Das pessoas que jogam (61% dos respondentes), todas aquelas com surdez leve responderam que jogam ou que já jogaram. Daquelas pessoas com surdez moderada, um núm</w:t>
-      </w:r>
-      <w:r>
-        <w:rPr>
-          <w:lang w:val="pt-BR"/>
-        </w:rPr>
-        <w:t>ero menor de participantes joga ou já jogou</w:t>
-      </w:r>
-      <w:r>
-        <w:rPr>
-          <w:lang w:val="pt-BR"/>
-        </w:rPr>
-        <w:t xml:space="preserve"> (43%) e, das demais, o número de pessoas que jog</w:t>
-      </w:r>
-      <w:r>
-        <w:rPr>
-          <w:lang w:val="pt-BR"/>
-        </w:rPr>
-        <w:t>am</w:t>
-      </w:r>
-      <w:r>
-        <w:rPr>
-          <w:lang w:val="pt-BR"/>
-        </w:rPr>
-        <w:t xml:space="preserve"> é de 60%.</w:t>
-      </w:r>
-    </w:p>
-    <w:p>
-      <w:pPr>
-        <w:rPr>
-          <w:lang w:val="pt-BR"/>
-        </w:rPr>
-      </w:pPr>
-      <w:r>
-        <w:rPr>
-          <w:lang w:val="pt-BR"/>
-        </w:rPr>
-        <w:t>O fato de que todos os respondentes com surdez leve terem jogado pode se dever à baixa representatividade de pessoas com esse perfil na amostra (apenas 9% dos participantes dos jogadores/ex-jogadores).</w:t>
-      </w:r>
-    </w:p>
-    <w:p>
-      <w:pPr>
-        <w:rPr>
-          <w:lang w:val="pt-BR"/>
-        </w:rPr>
-      </w:pPr>
-      <w:r>
-        <w:rPr>
-          <w:lang w:val="pt-BR"/>
-        </w:rPr>
-        <w:t xml:space="preserve">Considerando apenas os jogadores/ex-jogadores, </w:t>
-      </w:r>
-      <w:r>
-        <w:rPr>
-          <w:lang w:val="pt-BR"/>
-        </w:rPr>
-        <w:t>podemos verificar que quanto menor o grau de surdez, maior a frequência de jogo.</w:t>
-      </w:r>
-    </w:p>
-    <w:p>
-      <w:pPr>
-        <w:pStyle w:val="Ttulo2"/>
-        <w:numPr>
-          <w:ilvl w:val="1"/>
-          <w:numId w:val="1"/>
-        </w:numPr>
-        <w:rPr>
-          <w:lang w:val="pt-BR"/>
-        </w:rPr>
-      </w:pPr>
-      <w:bookmarkStart w:id="11" w:name="_Ref299441790"/>
-      <w:bookmarkStart w:id="12" w:name="_Toc401131755"/>
-      <w:r>
-        <w:rPr>
-          <w:lang w:val="pt-BR"/>
-        </w:rPr>
-        <w:t xml:space="preserve">Gêneros </w:t>
-      </w:r>
-      <w:r>
-        <w:rPr>
-          <w:lang w:val="pt-BR"/>
-        </w:rPr>
-        <w:t xml:space="preserve">e plataformas </w:t>
-      </w:r>
-      <w:r>
-        <w:rPr>
-          <w:lang w:val="pt-BR"/>
-        </w:rPr>
-        <w:t>de jogos</w:t>
-      </w:r>
-      <w:bookmarkEnd w:id="11"/>
-      <w:bookmarkEnd w:id="12"/>
-    </w:p>
-    <w:p>
-      <w:pPr>
-        <w:rPr>
-          <w:lang w:val="pt-BR"/>
-        </w:rPr>
-      </w:pPr>
-      <w:bookmarkStart w:id="13" w:name="_Ref299441792"/>
+    </w:p>
+    <w:p>
+      <w:pPr>
+        <w:rPr>
+          <w:lang w:val="pt-BR"/>
+        </w:rPr>
+      </w:pPr>
+      <w:bookmarkStart w:id="10" w:name="_Ref299441792"/>
       <w:r>
         <w:rPr>
           <w:lang w:val="pt-BR"/>
@@ -3799,7 +3204,7 @@
           <w:lang w:val="pt-BR" w:eastAsia="pt-BR" w:bidi="ar-SA"/>
         </w:rPr>
         <w:drawing>
-          <wp:inline distT="0" distB="0" distL="0" distR="0" wp14:anchorId="397FCF7A" wp14:editId="77474160">
+          <wp:inline distT="0" distB="0" distL="0" distR="0" wp14:anchorId="2A25E5A0" wp14:editId="0AE6F2AF">
             <wp:extent cx="5400040" cy="2363358"/>
             <wp:effectExtent l="19050" t="0" r="10160" b="0"/>
             <wp:docPr id="2" name="Gráfico 1"/>
@@ -3821,7 +3226,7 @@
           <w:lang w:val="pt-BR"/>
         </w:rPr>
       </w:pPr>
-      <w:bookmarkStart w:id="14" w:name="_Ref299468337"/>
+      <w:bookmarkStart w:id="11" w:name="_Ref299468337"/>
       <w:r>
         <w:rPr>
           <w:lang w:val="pt-BR"/>
@@ -3850,7 +3255,7 @@
       <w:r>
         <w:fldChar w:fldCharType="end"/>
       </w:r>
-      <w:bookmarkEnd w:id="14"/>
+      <w:bookmarkEnd w:id="11"/>
       <w:r>
         <w:rPr>
           <w:lang w:val="pt-BR"/>
@@ -3864,240 +3269,6 @@
         </w:rPr>
         <w:t>de) jogos citados como exemplos de jogos que os respondentes gostaram e que não gostaram.</w:t>
       </w:r>
-    </w:p>
-    <w:p>
-      <w:pPr>
-        <w:rPr>
-          <w:lang w:val="pt-BR"/>
-        </w:rPr>
-      </w:pPr>
-      <w:r>
-        <w:rPr>
-          <w:lang w:val="pt-BR"/>
-        </w:rPr>
-        <w:t xml:space="preserve">Sendo as perguntas do questionário que solicitavam </w:t>
-      </w:r>
-      <w:r>
-        <w:rPr>
-          <w:lang w:val="pt-BR"/>
-        </w:rPr>
-        <w:t xml:space="preserve">aos respondentes sobre os jogos que gostavam e não gostavam abertas, </w:t>
-      </w:r>
-      <w:r>
-        <w:rPr>
-          <w:lang w:val="pt-BR"/>
-        </w:rPr>
-        <w:t xml:space="preserve">alguns deles optaram por escrever características de jogos, em vez de nomes. Abaixo, uma </w:t>
-      </w:r>
-      <w:r>
-        <w:rPr>
-          <w:lang w:val="pt-BR"/>
-        </w:rPr>
-        <w:t>lista</w:t>
-      </w:r>
-      <w:r>
-        <w:rPr>
-          <w:lang w:val="pt-BR"/>
-        </w:rPr>
-        <w:t xml:space="preserve"> de citações de características de que os respondentes não gostavam em jogos:</w:t>
-      </w:r>
-    </w:p>
-    <w:p>
-      <w:pPr>
-        <w:pStyle w:val="PargrafodaLista"/>
-        <w:numPr>
-          <w:ilvl w:val="0"/>
-          <w:numId w:val="6"/>
-        </w:numPr>
-        <w:rPr>
-          <w:lang w:val="pt-BR"/>
-        </w:rPr>
-        <w:sectPr>
-          <w:type w:val="continuous"/>
-          <w:pgSz w:w="11906" w:h="16838"/>
-          <w:pgMar w:top="1417" w:right="1701" w:bottom="1417" w:left="1701" w:header="708" w:footer="708" w:gutter="0"/>
-          <w:cols w:space="708"/>
-          <w:docGrid w:linePitch="360"/>
-        </w:sectPr>
-      </w:pPr>
-    </w:p>
-    <w:p>
-      <w:pPr>
-        <w:pStyle w:val="PargrafodaLista"/>
-        <w:numPr>
-          <w:ilvl w:val="0"/>
-          <w:numId w:val="6"/>
-        </w:numPr>
-        <w:rPr>
-          <w:lang w:val="pt-BR"/>
-        </w:rPr>
-      </w:pPr>
-      <w:r>
-        <w:rPr>
-          <w:lang w:val="pt-BR"/>
-        </w:rPr>
-        <w:lastRenderedPageBreak/>
-        <w:t>Jogos em 3D.</w:t>
-      </w:r>
-    </w:p>
-    <w:p>
-      <w:pPr>
-        <w:pStyle w:val="PargrafodaLista"/>
-        <w:numPr>
-          <w:ilvl w:val="0"/>
-          <w:numId w:val="6"/>
-        </w:numPr>
-        <w:rPr>
-          <w:lang w:val="pt-BR"/>
-        </w:rPr>
-      </w:pPr>
-      <w:r>
-        <w:rPr>
-          <w:lang w:val="pt-BR"/>
-        </w:rPr>
-        <w:t>Jogos com violência. (recorrente)</w:t>
-      </w:r>
-    </w:p>
-    <w:p>
-      <w:pPr>
-        <w:pStyle w:val="PargrafodaLista"/>
-        <w:numPr>
-          <w:ilvl w:val="0"/>
-          <w:numId w:val="6"/>
-        </w:numPr>
-        <w:rPr>
-          <w:lang w:val="pt-BR"/>
-        </w:rPr>
-      </w:pPr>
-      <w:r>
-        <w:rPr>
-          <w:lang w:val="pt-BR"/>
-        </w:rPr>
-        <w:t>Jogos de guerra. (recorrente)</w:t>
-      </w:r>
-    </w:p>
-    <w:p>
-      <w:pPr>
-        <w:pStyle w:val="PargrafodaLista"/>
-        <w:numPr>
-          <w:ilvl w:val="0"/>
-          <w:numId w:val="6"/>
-        </w:numPr>
-        <w:rPr>
-          <w:lang w:val="pt-BR"/>
-        </w:rPr>
-      </w:pPr>
-      <w:r>
-        <w:rPr>
-          <w:lang w:val="pt-BR"/>
-        </w:rPr>
-        <w:t>Jogos de terror.</w:t>
-      </w:r>
-    </w:p>
-    <w:p>
-      <w:pPr>
-        <w:pStyle w:val="PargrafodaLista"/>
-        <w:numPr>
-          <w:ilvl w:val="0"/>
-          <w:numId w:val="6"/>
-        </w:numPr>
-        <w:rPr>
-          <w:lang w:val="pt-BR"/>
-        </w:rPr>
-      </w:pPr>
-      <w:r>
-        <w:rPr>
-          <w:lang w:val="pt-BR"/>
-        </w:rPr>
-        <w:t>Jogos de RPG.</w:t>
-      </w:r>
-    </w:p>
-    <w:p>
-      <w:pPr>
-        <w:pStyle w:val="PargrafodaLista"/>
-        <w:numPr>
-          <w:ilvl w:val="0"/>
-          <w:numId w:val="6"/>
-        </w:numPr>
-        <w:rPr>
-          <w:lang w:val="pt-BR"/>
-        </w:rPr>
-      </w:pPr>
-      <w:r>
-        <w:rPr>
-          <w:lang w:val="pt-BR"/>
-        </w:rPr>
-        <w:lastRenderedPageBreak/>
-        <w:t>Jogos de estratégia ou muito demorados.</w:t>
-      </w:r>
-    </w:p>
-    <w:p>
-      <w:pPr>
-        <w:pStyle w:val="PargrafodaLista"/>
-        <w:numPr>
-          <w:ilvl w:val="0"/>
-          <w:numId w:val="6"/>
-        </w:numPr>
-        <w:rPr>
-          <w:lang w:val="pt-BR"/>
-        </w:rPr>
-      </w:pPr>
-      <w:r>
-        <w:rPr>
-          <w:lang w:val="pt-BR"/>
-        </w:rPr>
-        <w:t>Jogos de luta.</w:t>
-      </w:r>
-    </w:p>
-    <w:p>
-      <w:pPr>
-        <w:pStyle w:val="PargrafodaLista"/>
-        <w:numPr>
-          <w:ilvl w:val="0"/>
-          <w:numId w:val="6"/>
-        </w:numPr>
-        <w:rPr>
-          <w:lang w:val="pt-BR"/>
-        </w:rPr>
-      </w:pPr>
-      <w:r>
-        <w:rPr>
-          <w:lang w:val="pt-BR"/>
-        </w:rPr>
-        <w:t>Jogos infantis.</w:t>
-      </w:r>
-    </w:p>
-    <w:p>
-      <w:pPr>
-        <w:pStyle w:val="PargrafodaLista"/>
-        <w:numPr>
-          <w:ilvl w:val="0"/>
-          <w:numId w:val="6"/>
-        </w:numPr>
-        <w:rPr>
-          <w:lang w:val="pt-BR"/>
-        </w:rPr>
-      </w:pPr>
-      <w:r>
-        <w:rPr>
-          <w:lang w:val="pt-BR"/>
-        </w:rPr>
-        <w:t xml:space="preserve">Jogos com sangue. </w:t>
-      </w:r>
-    </w:p>
-    <w:p>
-      <w:pPr>
-        <w:rPr>
-          <w:lang w:val="pt-BR"/>
-        </w:rPr>
-        <w:sectPr>
-          <w:type w:val="continuous"/>
-          <w:pgSz w:w="11906" w:h="16838"/>
-          <w:pgMar w:top="1417" w:right="1701" w:bottom="1417" w:left="1701" w:header="708" w:footer="708" w:gutter="0"/>
-          <w:cols w:num="2" w:space="708"/>
-          <w:docGrid w:linePitch="360"/>
-        </w:sectPr>
-      </w:pPr>
     </w:p>
     <w:p>
       <w:pPr>
@@ -4110,160 +3281,123 @@
           <w:lang w:val="pt-BR"/>
         </w:rPr>
       </w:pPr>
-      <w:bookmarkStart w:id="15" w:name="_Ref299441794"/>
-      <w:bookmarkStart w:id="16" w:name="_Toc401131756"/>
+      <w:bookmarkStart w:id="12" w:name="_Ref299441794"/>
+      <w:bookmarkStart w:id="13" w:name="_Toc401131756"/>
+      <w:bookmarkEnd w:id="10"/>
+      <w:r>
+        <w:rPr>
+          <w:lang w:val="pt-BR"/>
+        </w:rPr>
+        <w:t xml:space="preserve">Legendas, </w:t>
+      </w:r>
+      <w:r>
+        <w:rPr>
+          <w:i/>
+          <w:lang w:val="pt-BR"/>
+        </w:rPr>
+        <w:t>closed caption</w:t>
+      </w:r>
+      <w:r>
+        <w:rPr>
+          <w:lang w:val="pt-BR"/>
+        </w:rPr>
+        <w:t xml:space="preserve"> e </w:t>
+      </w:r>
+      <w:bookmarkEnd w:id="12"/>
+      <w:r>
+        <w:rPr>
+          <w:lang w:val="pt-BR"/>
+        </w:rPr>
+        <w:t>sugestões de melhoria em jogos</w:t>
+      </w:r>
       <w:bookmarkEnd w:id="13"/>
-      <w:r>
-        <w:rPr>
-          <w:lang w:val="pt-BR"/>
-        </w:rPr>
-        <w:lastRenderedPageBreak/>
-        <w:t xml:space="preserve">Legendas, </w:t>
-      </w:r>
-      <w:proofErr w:type="spellStart"/>
+    </w:p>
+    <w:p>
+      <w:pPr>
+        <w:rPr>
+          <w:lang w:val="pt-BR"/>
+        </w:rPr>
+      </w:pPr>
+      <w:r>
+        <w:rPr>
+          <w:lang w:val="pt-BR"/>
+        </w:rPr>
+        <w:t>Ao final do questionário, solicitamos aos respondentes que sugerissem melhorias em jogos para que eles melhor se adequassem a pessoas com algum grau de surdez.</w:t>
+      </w:r>
+      <w:r>
+        <w:rPr>
+          <w:lang w:val="pt-BR"/>
+        </w:rPr>
+        <w:t xml:space="preserve"> O resultado pode ser visto na </w:t>
+      </w:r>
+      <w:r>
+        <w:rPr>
+          <w:lang w:val="pt-BR"/>
+        </w:rPr>
+        <w:fldChar w:fldCharType="begin"/>
+      </w:r>
+      <w:r>
+        <w:rPr>
+          <w:lang w:val="pt-BR"/>
+        </w:rPr>
+        <w:instrText xml:space="preserve"> REF _Ref299579647 \h </w:instrText>
+      </w:r>
+      <w:r>
+        <w:rPr>
+          <w:lang w:val="pt-BR"/>
+        </w:rPr>
+      </w:r>
+      <w:r>
+        <w:rPr>
+          <w:lang w:val="pt-BR"/>
+        </w:rPr>
+        <w:fldChar w:fldCharType="separate"/>
+      </w:r>
+      <w:r>
+        <w:rPr>
+          <w:lang w:val="pt-BR"/>
+        </w:rPr>
+        <w:t xml:space="preserve">Tabela </w:t>
+      </w:r>
+      <w:r>
+        <w:rPr>
+          <w:noProof/>
+          <w:lang w:val="pt-BR"/>
+        </w:rPr>
+        <w:t>1</w:t>
+      </w:r>
+      <w:r>
+        <w:rPr>
+          <w:lang w:val="pt-BR"/>
+        </w:rPr>
+        <w:fldChar w:fldCharType="end"/>
+      </w:r>
+      <w:r>
+        <w:rPr>
+          <w:lang w:val="pt-BR"/>
+        </w:rPr>
+        <w:t xml:space="preserve">. Três sugestões muito freqüentes foram de utilização de legendas, </w:t>
+      </w:r>
       <w:r>
         <w:rPr>
           <w:i/>
           <w:lang w:val="pt-BR"/>
         </w:rPr>
-        <w:t>closed</w:t>
-      </w:r>
-      <w:proofErr w:type="spellEnd"/>
-      <w:r>
-        <w:rPr>
-          <w:i/>
-          <w:lang w:val="pt-BR"/>
-        </w:rPr>
-        <w:t xml:space="preserve"> </w:t>
-      </w:r>
-      <w:proofErr w:type="spellStart"/>
-      <w:r>
-        <w:rPr>
-          <w:i/>
-          <w:lang w:val="pt-BR"/>
-        </w:rPr>
-        <w:t>caption</w:t>
-      </w:r>
-      <w:proofErr w:type="spellEnd"/>
-      <w:r>
-        <w:rPr>
-          <w:lang w:val="pt-BR"/>
-        </w:rPr>
-        <w:t xml:space="preserve"> e </w:t>
-      </w:r>
-      <w:bookmarkEnd w:id="15"/>
-      <w:r>
-        <w:rPr>
-          <w:lang w:val="pt-BR"/>
-        </w:rPr>
-        <w:t xml:space="preserve">sugestões de melhoria em </w:t>
-      </w:r>
-      <w:proofErr w:type="gramStart"/>
-      <w:r>
-        <w:rPr>
-          <w:lang w:val="pt-BR"/>
-        </w:rPr>
-        <w:t>jogos</w:t>
-      </w:r>
-      <w:bookmarkEnd w:id="16"/>
-      <w:proofErr w:type="gramEnd"/>
-    </w:p>
-    <w:p>
-      <w:pPr>
-        <w:rPr>
-          <w:lang w:val="pt-BR"/>
-        </w:rPr>
-      </w:pPr>
-      <w:r>
-        <w:rPr>
-          <w:lang w:val="pt-BR"/>
-        </w:rPr>
-        <w:t>Ao final do questionário, solicitamos aos respondentes que sugerissem melhorias em jogos para que eles melhor se adequassem a pessoas com algum grau de surdez.</w:t>
-      </w:r>
-      <w:r>
-        <w:rPr>
-          <w:lang w:val="pt-BR"/>
-        </w:rPr>
-        <w:t xml:space="preserve"> O resultado pode ser visto na </w:t>
-      </w:r>
-      <w:r>
-        <w:rPr>
-          <w:lang w:val="pt-BR"/>
-        </w:rPr>
-        <w:fldChar w:fldCharType="begin"/>
-      </w:r>
-      <w:r>
-        <w:rPr>
-          <w:lang w:val="pt-BR"/>
-        </w:rPr>
-        <w:instrText xml:space="preserve"> REF _Ref299579647 \h </w:instrText>
-      </w:r>
-      <w:r>
-        <w:rPr>
-          <w:lang w:val="pt-BR"/>
-        </w:rPr>
-      </w:r>
-      <w:r>
-        <w:rPr>
-          <w:lang w:val="pt-BR"/>
-        </w:rPr>
-        <w:fldChar w:fldCharType="separate"/>
-      </w:r>
-      <w:r>
-        <w:rPr>
-          <w:lang w:val="pt-BR"/>
-        </w:rPr>
-        <w:t xml:space="preserve">Tabela </w:t>
-      </w:r>
-      <w:r>
-        <w:rPr>
-          <w:noProof/>
-          <w:lang w:val="pt-BR"/>
-        </w:rPr>
-        <w:t>1</w:t>
-      </w:r>
-      <w:r>
-        <w:rPr>
-          <w:lang w:val="pt-BR"/>
-        </w:rPr>
-        <w:fldChar w:fldCharType="end"/>
-      </w:r>
-      <w:r>
-        <w:rPr>
-          <w:lang w:val="pt-BR"/>
-        </w:rPr>
-        <w:t xml:space="preserve">. Três sugestões muito freqüentes foram de utilização de legendas, </w:t>
-      </w:r>
-      <w:proofErr w:type="spellStart"/>
-      <w:r>
-        <w:rPr>
-          <w:i/>
-          <w:lang w:val="pt-BR"/>
-        </w:rPr>
-        <w:t>Closed</w:t>
-      </w:r>
-      <w:proofErr w:type="spellEnd"/>
-      <w:r>
-        <w:rPr>
-          <w:i/>
-          <w:lang w:val="pt-BR"/>
-        </w:rPr>
-        <w:t xml:space="preserve"> </w:t>
-      </w:r>
-      <w:proofErr w:type="spellStart"/>
-      <w:r>
-        <w:rPr>
-          <w:i/>
-          <w:lang w:val="pt-BR"/>
-        </w:rPr>
-        <w:t>Captions</w:t>
-      </w:r>
-      <w:proofErr w:type="spellEnd"/>
-      <w:r>
-        <w:rPr>
-          <w:lang w:val="pt-BR"/>
-        </w:rPr>
-        <w:t xml:space="preserve"> e de vídeos em Libras. Também foi sugerido que a língua de comunicação entre os personagens do jogo fosse Libras. </w:t>
+        <w:t>Closed Captions</w:t>
+      </w:r>
+      <w:r>
+        <w:rPr>
+          <w:lang w:val="pt-BR"/>
+        </w:rPr>
+        <w:t xml:space="preserve"> e de vídeos em Libras. Também foi suge</w:t>
+      </w:r>
+      <w:bookmarkStart w:id="14" w:name="_GoBack"/>
+      <w:bookmarkEnd w:id="14"/>
+      <w:r>
+        <w:rPr>
+          <w:lang w:val="pt-BR"/>
+        </w:rPr>
+        <w:t xml:space="preserve">rido que a língua de comunicação entre os personagens do jogo fosse Libras. </w:t>
       </w:r>
       <w:r>
         <w:rPr>
@@ -4289,7 +3423,7 @@
           <w:lang w:val="pt-BR"/>
         </w:rPr>
       </w:pPr>
-      <w:bookmarkStart w:id="17" w:name="_Ref299579647"/>
+      <w:bookmarkStart w:id="15" w:name="_Ref299579647"/>
       <w:r>
         <w:rPr>
           <w:lang w:val="pt-BR"/>
@@ -4318,7 +3452,7 @@
       <w:r>
         <w:fldChar w:fldCharType="end"/>
       </w:r>
-      <w:bookmarkEnd w:id="17"/>
+      <w:bookmarkEnd w:id="15"/>
       <w:r>
         <w:rPr>
           <w:lang w:val="pt-BR"/>
@@ -4462,25 +3596,7 @@
                 <w:color w:val="000000"/>
                 <w:lang w:val="pt-BR" w:eastAsia="pt-BR" w:bidi="ar-SA"/>
               </w:rPr>
-              <w:t>Comunicação em Libras dentro dos jogos. Além disso, explorar a temática de expressão corporal - teatro</w:t>
-            </w:r>
-            <w:proofErr w:type="gramStart"/>
-            <w:r>
-              <w:rPr>
-                <w:rFonts w:ascii="Calibri" w:eastAsia="Times New Roman" w:hAnsi="Calibri" w:cs="Calibri"/>
-                <w:color w:val="000000"/>
-                <w:lang w:val="pt-BR" w:eastAsia="pt-BR" w:bidi="ar-SA"/>
-              </w:rPr>
-              <w:t>, dança</w:t>
-            </w:r>
-            <w:proofErr w:type="gramEnd"/>
-            <w:r>
-              <w:rPr>
-                <w:rFonts w:ascii="Calibri" w:eastAsia="Times New Roman" w:hAnsi="Calibri" w:cs="Calibri"/>
-                <w:color w:val="000000"/>
-                <w:lang w:val="pt-BR" w:eastAsia="pt-BR" w:bidi="ar-SA"/>
-              </w:rPr>
-              <w:t>.</w:t>
+              <w:t>Comunicação em Libras dentro dos jogos. Além disso, explorar a temática de expressão corporal - teatro, dança.</w:t>
             </w:r>
           </w:p>
         </w:tc>
@@ -4594,25 +3710,7 @@
                 <w:color w:val="000000"/>
                 <w:lang w:val="pt-BR" w:eastAsia="pt-BR" w:bidi="ar-SA"/>
               </w:rPr>
-              <w:t xml:space="preserve">Utilizar imagens acompanhadas de textos para instruções (“elementos simbólicos são </w:t>
-            </w:r>
-            <w:proofErr w:type="gramStart"/>
-            <w:r>
-              <w:rPr>
-                <w:rFonts w:ascii="Calibri" w:eastAsia="Times New Roman" w:hAnsi="Calibri" w:cs="Calibri"/>
-                <w:color w:val="000000"/>
-                <w:lang w:val="pt-BR" w:eastAsia="pt-BR" w:bidi="ar-SA"/>
-              </w:rPr>
-              <w:t>melhor</w:t>
-            </w:r>
-            <w:proofErr w:type="gramEnd"/>
-            <w:r>
-              <w:rPr>
-                <w:rFonts w:ascii="Calibri" w:eastAsia="Times New Roman" w:hAnsi="Calibri" w:cs="Calibri"/>
-                <w:color w:val="000000"/>
-                <w:lang w:val="pt-BR" w:eastAsia="pt-BR" w:bidi="ar-SA"/>
-              </w:rPr>
-              <w:t xml:space="preserve"> compreendidos pelos Surdos”).</w:t>
+              <w:t>Utilizar imagens acompanhadas de textos para instruções (“elementos simbólicos são melhor compreendidos pelos Surdos”).</w:t>
             </w:r>
           </w:p>
         </w:tc>
@@ -4708,36 +3806,8 @@
                 <w:color w:val="000000"/>
                 <w:lang w:val="pt-BR" w:eastAsia="pt-BR" w:bidi="ar-SA"/>
               </w:rPr>
-              <w:t xml:space="preserve">Uso de </w:t>
-            </w:r>
-            <w:proofErr w:type="spellStart"/>
-            <w:r>
-              <w:rPr>
-                <w:rFonts w:ascii="Calibri" w:eastAsia="Times New Roman" w:hAnsi="Calibri" w:cs="Calibri"/>
-                <w:color w:val="000000"/>
-                <w:lang w:val="pt-BR" w:eastAsia="pt-BR" w:bidi="ar-SA"/>
-              </w:rPr>
-              <w:t>Closed</w:t>
-            </w:r>
-            <w:proofErr w:type="spellEnd"/>
-            <w:r>
-              <w:rPr>
-                <w:rFonts w:ascii="Calibri" w:eastAsia="Times New Roman" w:hAnsi="Calibri" w:cs="Calibri"/>
-                <w:color w:val="000000"/>
-                <w:lang w:val="pt-BR" w:eastAsia="pt-BR" w:bidi="ar-SA"/>
-              </w:rPr>
-              <w:t xml:space="preserve"> </w:t>
-            </w:r>
-            <w:proofErr w:type="spellStart"/>
-            <w:r>
-              <w:rPr>
-                <w:rFonts w:ascii="Calibri" w:eastAsia="Times New Roman" w:hAnsi="Calibri" w:cs="Calibri"/>
-                <w:color w:val="000000"/>
-                <w:lang w:val="pt-BR" w:eastAsia="pt-BR" w:bidi="ar-SA"/>
-              </w:rPr>
-              <w:t>Captions</w:t>
-            </w:r>
-            <w:proofErr w:type="spellEnd"/>
+              <w:t>Uso de Closed Captions</w:t>
+            </w:r>
           </w:p>
         </w:tc>
         <w:tc>
@@ -4762,43 +3832,7 @@
                 <w:color w:val="000000"/>
                 <w:lang w:val="pt-BR" w:eastAsia="pt-BR" w:bidi="ar-SA"/>
               </w:rPr>
-              <w:t xml:space="preserve">Usar </w:t>
-            </w:r>
-            <w:proofErr w:type="spellStart"/>
-            <w:r>
-              <w:rPr>
-                <w:rFonts w:ascii="Calibri" w:eastAsia="Times New Roman" w:hAnsi="Calibri" w:cs="Calibri"/>
-                <w:color w:val="000000"/>
-                <w:lang w:val="pt-BR" w:eastAsia="pt-BR" w:bidi="ar-SA"/>
-              </w:rPr>
-              <w:t>closed</w:t>
-            </w:r>
-            <w:proofErr w:type="spellEnd"/>
-            <w:r>
-              <w:rPr>
-                <w:rFonts w:ascii="Calibri" w:eastAsia="Times New Roman" w:hAnsi="Calibri" w:cs="Calibri"/>
-                <w:color w:val="000000"/>
-                <w:lang w:val="pt-BR" w:eastAsia="pt-BR" w:bidi="ar-SA"/>
-              </w:rPr>
-              <w:t xml:space="preserve"> </w:t>
-            </w:r>
-            <w:proofErr w:type="spellStart"/>
-            <w:r>
-              <w:rPr>
-                <w:rFonts w:ascii="Calibri" w:eastAsia="Times New Roman" w:hAnsi="Calibri" w:cs="Calibri"/>
-                <w:color w:val="000000"/>
-                <w:lang w:val="pt-BR" w:eastAsia="pt-BR" w:bidi="ar-SA"/>
-              </w:rPr>
-              <w:t>caption</w:t>
-            </w:r>
-            <w:proofErr w:type="spellEnd"/>
-            <w:r>
-              <w:rPr>
-                <w:rFonts w:ascii="Calibri" w:eastAsia="Times New Roman" w:hAnsi="Calibri" w:cs="Calibri"/>
-                <w:color w:val="000000"/>
-                <w:lang w:val="pt-BR" w:eastAsia="pt-BR" w:bidi="ar-SA"/>
-              </w:rPr>
-              <w:t>.</w:t>
+              <w:t>Usar closed caption.</w:t>
             </w:r>
           </w:p>
         </w:tc>
@@ -5109,12 +4143,11 @@
           <w:lang w:val="pt-BR"/>
         </w:rPr>
       </w:pPr>
-      <w:bookmarkStart w:id="18" w:name="_Toc401131757"/>
-      <w:r>
-        <w:rPr>
-          <w:lang w:val="pt-BR"/>
-        </w:rPr>
-        <w:lastRenderedPageBreak/>
+      <w:bookmarkStart w:id="16" w:name="_Toc401131757"/>
+      <w:r>
+        <w:rPr>
+          <w:lang w:val="pt-BR"/>
+        </w:rPr>
         <w:t>C</w:t>
       </w:r>
       <w:r>
@@ -5123,7 +4156,7 @@
         </w:rPr>
         <w:t>onclusão</w:t>
       </w:r>
-      <w:bookmarkEnd w:id="18"/>
+      <w:bookmarkEnd w:id="16"/>
     </w:p>
     <w:p>
       <w:pPr>
@@ -5165,21 +4198,7 @@
         <w:rPr>
           <w:lang w:val="pt-BR"/>
         </w:rPr>
-        <w:t xml:space="preserve"> geradas em seu lugar e uma última</w:t>
-      </w:r>
-      <w:proofErr w:type="gramStart"/>
-      <w:r>
-        <w:rPr>
-          <w:lang w:val="pt-BR"/>
-        </w:rPr>
-        <w:t xml:space="preserve">  </w:t>
-      </w:r>
-      <w:proofErr w:type="gramEnd"/>
-      <w:r>
-        <w:rPr>
-          <w:lang w:val="pt-BR"/>
-        </w:rPr>
-        <w:t>não pôde ser testada.</w:t>
+        <w:t xml:space="preserve"> geradas em seu lugar e uma última  não pôde ser testada.</w:t>
       </w:r>
     </w:p>
     <w:p>
@@ -5194,7 +4213,6 @@
         </w:rPr>
         <w:t>O questionário</w:t>
       </w:r>
-      <w:proofErr w:type="gramStart"/>
       <w:r>
         <w:rPr>
           <w:lang w:val="pt-BR"/>
@@ -5205,14 +4223,7 @@
         <w:rPr>
           <w:lang w:val="pt-BR"/>
         </w:rPr>
-        <w:t xml:space="preserve"> foi</w:t>
-      </w:r>
-      <w:proofErr w:type="gramEnd"/>
-      <w:r>
-        <w:rPr>
-          <w:lang w:val="pt-BR"/>
-        </w:rPr>
-        <w:t xml:space="preserve"> respondido por 111 pessoas, das quais 68 declararam já ter tido experiências de jogo. Buscamos não considerar a informação quantitativa e realizar uma análise de profundidade com as respostas.</w:t>
+        <w:t xml:space="preserve"> foi respondido por 111 pessoas, das quais 68 declararam já ter tido experiências de jogo. Buscamos não considerar a informação quantitativa e realizar uma análise de profundidade com as respostas.</w:t>
       </w:r>
     </w:p>
     <w:p>
@@ -5292,7 +4303,7 @@
         </w:rPr>
       </w:sdtEndPr>
       <w:sdtContent>
-        <w:bookmarkStart w:id="19" w:name="_Toc401131758" w:displacedByCustomXml="prev"/>
+        <w:bookmarkStart w:id="17" w:name="_Toc401131758" w:displacedByCustomXml="prev"/>
         <w:p>
           <w:pPr>
             <w:pStyle w:val="Ttulo1"/>
@@ -5306,7 +4317,7 @@
             </w:rPr>
             <w:t>Referências</w:t>
           </w:r>
-          <w:bookmarkEnd w:id="19"/>
+          <w:bookmarkEnd w:id="17"/>
         </w:p>
         <w:sdt>
           <w:sdtPr>
@@ -9442,11 +8453,11 @@
           <c:showBubbleSize val="0"/>
         </c:dLbls>
         <c:gapWidth val="150"/>
-        <c:axId val="170620416"/>
-        <c:axId val="172311680"/>
+        <c:axId val="236689280"/>
+        <c:axId val="235188992"/>
       </c:barChart>
       <c:catAx>
-        <c:axId val="170620416"/>
+        <c:axId val="236689280"/>
         <c:scaling>
           <c:orientation val="minMax"/>
         </c:scaling>
@@ -9455,7 +8466,7 @@
         <c:majorTickMark val="out"/>
         <c:minorTickMark val="none"/>
         <c:tickLblPos val="nextTo"/>
-        <c:crossAx val="172311680"/>
+        <c:crossAx val="235188992"/>
         <c:crosses val="autoZero"/>
         <c:auto val="1"/>
         <c:lblAlgn val="ctr"/>
@@ -9463,7 +8474,7 @@
         <c:noMultiLvlLbl val="0"/>
       </c:catAx>
       <c:valAx>
-        <c:axId val="172311680"/>
+        <c:axId val="235188992"/>
         <c:scaling>
           <c:orientation val="minMax"/>
         </c:scaling>
@@ -9474,7 +8485,7 @@
         <c:majorTickMark val="out"/>
         <c:minorTickMark val="none"/>
         <c:tickLblPos val="nextTo"/>
-        <c:crossAx val="170620416"/>
+        <c:crossAx val="236689280"/>
         <c:crosses val="autoZero"/>
         <c:crossBetween val="between"/>
       </c:valAx>
@@ -9823,7 +8834,7 @@
 </file>
 
 <file path=customXml/itemProps1.xml><?xml version="1.0" encoding="utf-8"?>
-<ds:datastoreItem xmlns:ds="http://schemas.openxmlformats.org/officeDocument/2006/customXml" ds:itemID="{75CA7126-DE1E-43D4-9809-644F29D949C0}">
+<ds:datastoreItem xmlns:ds="http://schemas.openxmlformats.org/officeDocument/2006/customXml" ds:itemID="{B32D3012-1E3A-43B1-B1FC-96BA8695E445}">
   <ds:schemaRefs>
     <ds:schemaRef ds:uri="http://schemas.openxmlformats.org/officeDocument/2006/bibliography"/>
   </ds:schemaRefs>

</xml_diff>

<commit_message>
Fixes relatorio-surdos attachment (error in references)
</commit_message>
<xml_diff>
--- a/src/attachments/Relatório Análise Questionario Uso de Jogos por Surdos.docx
+++ b/src/attachments/Relatório Análise Questionario Uso de Jogos por Surdos.docx
@@ -253,14 +253,151 @@
             </w:rPr>
             <w:fldChar w:fldCharType="separate"/>
           </w:r>
-          <w:hyperlink w:anchor="_Toc401131746" w:history="1">
+          <w:bookmarkStart w:id="0" w:name="_GoBack"/>
+          <w:bookmarkEnd w:id="0"/>
+          <w:r>
+            <w:rPr>
+              <w:rStyle w:val="Hyperlink"/>
+              <w:noProof/>
+            </w:rPr>
+            <w:fldChar w:fldCharType="begin"/>
+          </w:r>
+          <w:r>
+            <w:rPr>
+              <w:rStyle w:val="Hyperlink"/>
+              <w:noProof/>
+            </w:rPr>
+            <w:instrText xml:space="preserve"> </w:instrText>
+          </w:r>
+          <w:r>
+            <w:rPr>
+              <w:noProof/>
+            </w:rPr>
+            <w:instrText>HYPERLINK \l "_Toc428790740"</w:instrText>
+          </w:r>
+          <w:r>
+            <w:rPr>
+              <w:rStyle w:val="Hyperlink"/>
+              <w:noProof/>
+            </w:rPr>
+            <w:instrText xml:space="preserve"> </w:instrText>
+          </w:r>
+          <w:r>
+            <w:rPr>
+              <w:rStyle w:val="Hyperlink"/>
+              <w:noProof/>
+            </w:rPr>
+          </w:r>
+          <w:r>
+            <w:rPr>
+              <w:rStyle w:val="Hyperlink"/>
+              <w:noProof/>
+            </w:rPr>
+            <w:fldChar w:fldCharType="separate"/>
+          </w:r>
+          <w:r>
+            <w:rPr>
+              <w:rStyle w:val="Hyperlink"/>
+              <w:noProof/>
+              <w:lang w:val="pt-BR"/>
+            </w:rPr>
+            <w:t>1.</w:t>
+          </w:r>
+          <w:r>
+            <w:rPr>
+              <w:noProof/>
+              <w:sz w:val="22"/>
+              <w:szCs w:val="22"/>
+              <w:lang w:val="pt-BR" w:eastAsia="pt-BR" w:bidi="ar-SA"/>
+            </w:rPr>
+            <w:tab/>
+          </w:r>
+          <w:r>
+            <w:rPr>
+              <w:rStyle w:val="Hyperlink"/>
+              <w:noProof/>
+              <w:lang w:val="pt-BR"/>
+            </w:rPr>
+            <w:t>Introdução</w:t>
+          </w:r>
+          <w:r>
+            <w:rPr>
+              <w:noProof/>
+              <w:webHidden/>
+            </w:rPr>
+            <w:tab/>
+          </w:r>
+          <w:r>
+            <w:rPr>
+              <w:noProof/>
+              <w:webHidden/>
+            </w:rPr>
+            <w:fldChar w:fldCharType="begin"/>
+          </w:r>
+          <w:r>
+            <w:rPr>
+              <w:noProof/>
+              <w:webHidden/>
+            </w:rPr>
+            <w:instrText xml:space="preserve"> PAGEREF _Toc428790740 \h </w:instrText>
+          </w:r>
+          <w:r>
+            <w:rPr>
+              <w:noProof/>
+              <w:webHidden/>
+            </w:rPr>
+          </w:r>
+          <w:r>
+            <w:rPr>
+              <w:noProof/>
+              <w:webHidden/>
+            </w:rPr>
+            <w:fldChar w:fldCharType="separate"/>
+          </w:r>
+          <w:r>
+            <w:rPr>
+              <w:noProof/>
+              <w:webHidden/>
+            </w:rPr>
+            <w:t>3</w:t>
+          </w:r>
+          <w:r>
+            <w:rPr>
+              <w:noProof/>
+              <w:webHidden/>
+            </w:rPr>
+            <w:fldChar w:fldCharType="end"/>
+          </w:r>
+          <w:r>
+            <w:rPr>
+              <w:rStyle w:val="Hyperlink"/>
+              <w:noProof/>
+            </w:rPr>
+            <w:fldChar w:fldCharType="end"/>
+          </w:r>
+        </w:p>
+        <w:p>
+          <w:pPr>
+            <w:pStyle w:val="Sumrio1"/>
+            <w:tabs>
+              <w:tab w:val="left" w:pos="440"/>
+              <w:tab w:val="right" w:leader="dot" w:pos="8494"/>
+            </w:tabs>
+            <w:rPr>
+              <w:noProof/>
+              <w:sz w:val="22"/>
+              <w:szCs w:val="22"/>
+              <w:lang w:val="pt-BR" w:eastAsia="pt-BR" w:bidi="ar-SA"/>
+            </w:rPr>
+          </w:pPr>
+          <w:hyperlink w:anchor="_Toc428790741" w:history="1">
             <w:r>
               <w:rPr>
                 <w:rStyle w:val="Hyperlink"/>
                 <w:noProof/>
                 <w:lang w:val="pt-BR"/>
               </w:rPr>
-              <w:t>1.</w:t>
+              <w:t>2.</w:t>
             </w:r>
             <w:r>
               <w:rPr>
@@ -277,7 +414,7 @@
                 <w:noProof/>
                 <w:lang w:val="pt-BR"/>
               </w:rPr>
-              <w:t>Introdução</w:t>
+              <w:t>Terminologia</w:t>
             </w:r>
             <w:r>
               <w:rPr>
@@ -298,7 +435,7 @@
                 <w:noProof/>
                 <w:webHidden/>
               </w:rPr>
-              <w:instrText xml:space="preserve"> PAGEREF _Toc401131746 \h </w:instrText>
+              <w:instrText xml:space="preserve"> PAGEREF _Toc428790741 \h </w:instrText>
             </w:r>
             <w:r>
               <w:rPr>
@@ -318,7 +455,187 @@
                 <w:noProof/>
                 <w:webHidden/>
               </w:rPr>
-              <w:t>3</w:t>
+              <w:t>4</w:t>
+            </w:r>
+            <w:r>
+              <w:rPr>
+                <w:noProof/>
+                <w:webHidden/>
+              </w:rPr>
+              <w:fldChar w:fldCharType="end"/>
+            </w:r>
+          </w:hyperlink>
+        </w:p>
+        <w:p>
+          <w:pPr>
+            <w:pStyle w:val="Sumrio2"/>
+            <w:tabs>
+              <w:tab w:val="left" w:pos="880"/>
+              <w:tab w:val="right" w:leader="dot" w:pos="8494"/>
+            </w:tabs>
+            <w:rPr>
+              <w:noProof/>
+              <w:sz w:val="22"/>
+              <w:szCs w:val="22"/>
+              <w:lang w:val="pt-BR" w:eastAsia="pt-BR" w:bidi="ar-SA"/>
+            </w:rPr>
+          </w:pPr>
+          <w:hyperlink w:anchor="_Toc428790742" w:history="1">
+            <w:r>
+              <w:rPr>
+                <w:rStyle w:val="Hyperlink"/>
+                <w:noProof/>
+                <w:lang w:val="pt-BR"/>
+              </w:rPr>
+              <w:t>2.1</w:t>
+            </w:r>
+            <w:r>
+              <w:rPr>
+                <w:noProof/>
+                <w:sz w:val="22"/>
+                <w:szCs w:val="22"/>
+                <w:lang w:val="pt-BR" w:eastAsia="pt-BR" w:bidi="ar-SA"/>
+              </w:rPr>
+              <w:tab/>
+            </w:r>
+            <w:r>
+              <w:rPr>
+                <w:rStyle w:val="Hyperlink"/>
+                <w:noProof/>
+                <w:lang w:val="pt-BR"/>
+              </w:rPr>
+              <w:t>Grau de surdez</w:t>
+            </w:r>
+            <w:r>
+              <w:rPr>
+                <w:noProof/>
+                <w:webHidden/>
+              </w:rPr>
+              <w:tab/>
+            </w:r>
+            <w:r>
+              <w:rPr>
+                <w:noProof/>
+                <w:webHidden/>
+              </w:rPr>
+              <w:fldChar w:fldCharType="begin"/>
+            </w:r>
+            <w:r>
+              <w:rPr>
+                <w:noProof/>
+                <w:webHidden/>
+              </w:rPr>
+              <w:instrText xml:space="preserve"> PAGEREF _Toc428790742 \h </w:instrText>
+            </w:r>
+            <w:r>
+              <w:rPr>
+                <w:noProof/>
+                <w:webHidden/>
+              </w:rPr>
+            </w:r>
+            <w:r>
+              <w:rPr>
+                <w:noProof/>
+                <w:webHidden/>
+              </w:rPr>
+              <w:fldChar w:fldCharType="separate"/>
+            </w:r>
+            <w:r>
+              <w:rPr>
+                <w:noProof/>
+                <w:webHidden/>
+              </w:rPr>
+              <w:t>4</w:t>
+            </w:r>
+            <w:r>
+              <w:rPr>
+                <w:noProof/>
+                <w:webHidden/>
+              </w:rPr>
+              <w:fldChar w:fldCharType="end"/>
+            </w:r>
+          </w:hyperlink>
+        </w:p>
+        <w:p>
+          <w:pPr>
+            <w:pStyle w:val="Sumrio2"/>
+            <w:tabs>
+              <w:tab w:val="left" w:pos="880"/>
+              <w:tab w:val="right" w:leader="dot" w:pos="8494"/>
+            </w:tabs>
+            <w:rPr>
+              <w:noProof/>
+              <w:sz w:val="22"/>
+              <w:szCs w:val="22"/>
+              <w:lang w:val="pt-BR" w:eastAsia="pt-BR" w:bidi="ar-SA"/>
+            </w:rPr>
+          </w:pPr>
+          <w:hyperlink w:anchor="_Toc428790743" w:history="1">
+            <w:r>
+              <w:rPr>
+                <w:rStyle w:val="Hyperlink"/>
+                <w:noProof/>
+                <w:lang w:val="pt-BR"/>
+              </w:rPr>
+              <w:t>2.2</w:t>
+            </w:r>
+            <w:r>
+              <w:rPr>
+                <w:noProof/>
+                <w:sz w:val="22"/>
+                <w:szCs w:val="22"/>
+                <w:lang w:val="pt-BR" w:eastAsia="pt-BR" w:bidi="ar-SA"/>
+              </w:rPr>
+              <w:tab/>
+            </w:r>
+            <w:r>
+              <w:rPr>
+                <w:rStyle w:val="Hyperlink"/>
+                <w:noProof/>
+                <w:lang w:val="pt-BR"/>
+              </w:rPr>
+              <w:t>Estilos de jogos</w:t>
+            </w:r>
+            <w:r>
+              <w:rPr>
+                <w:noProof/>
+                <w:webHidden/>
+              </w:rPr>
+              <w:tab/>
+            </w:r>
+            <w:r>
+              <w:rPr>
+                <w:noProof/>
+                <w:webHidden/>
+              </w:rPr>
+              <w:fldChar w:fldCharType="begin"/>
+            </w:r>
+            <w:r>
+              <w:rPr>
+                <w:noProof/>
+                <w:webHidden/>
+              </w:rPr>
+              <w:instrText xml:space="preserve"> PAGEREF _Toc428790743 \h </w:instrText>
+            </w:r>
+            <w:r>
+              <w:rPr>
+                <w:noProof/>
+                <w:webHidden/>
+              </w:rPr>
+            </w:r>
+            <w:r>
+              <w:rPr>
+                <w:noProof/>
+                <w:webHidden/>
+              </w:rPr>
+              <w:fldChar w:fldCharType="separate"/>
+            </w:r>
+            <w:r>
+              <w:rPr>
+                <w:noProof/>
+                <w:webHidden/>
+              </w:rPr>
+              <w:t>4</w:t>
             </w:r>
             <w:r>
               <w:rPr>
@@ -343,14 +660,14 @@
               <w:lang w:val="pt-BR" w:eastAsia="pt-BR" w:bidi="ar-SA"/>
             </w:rPr>
           </w:pPr>
-          <w:hyperlink w:anchor="_Toc401131747" w:history="1">
+          <w:hyperlink w:anchor="_Toc428790744" w:history="1">
             <w:r>
               <w:rPr>
                 <w:rStyle w:val="Hyperlink"/>
                 <w:noProof/>
                 <w:lang w:val="pt-BR"/>
               </w:rPr>
-              <w:t>2.</w:t>
+              <w:t>3.</w:t>
             </w:r>
             <w:r>
               <w:rPr>
@@ -367,7 +684,7 @@
                 <w:noProof/>
                 <w:lang w:val="pt-BR"/>
               </w:rPr>
-              <w:t>Terminologia</w:t>
+              <w:t>Perfil dos Respondentes</w:t>
             </w:r>
             <w:r>
               <w:rPr>
@@ -388,7 +705,7 @@
                 <w:noProof/>
                 <w:webHidden/>
               </w:rPr>
-              <w:instrText xml:space="preserve"> PAGEREF _Toc401131747 \h </w:instrText>
+              <w:instrText xml:space="preserve"> PAGEREF _Toc428790744 \h </w:instrText>
             </w:r>
             <w:r>
               <w:rPr>
@@ -408,7 +725,97 @@
                 <w:noProof/>
                 <w:webHidden/>
               </w:rPr>
-              <w:t>4</w:t>
+              <w:t>5</w:t>
+            </w:r>
+            <w:r>
+              <w:rPr>
+                <w:noProof/>
+                <w:webHidden/>
+              </w:rPr>
+              <w:fldChar w:fldCharType="end"/>
+            </w:r>
+          </w:hyperlink>
+        </w:p>
+        <w:p>
+          <w:pPr>
+            <w:pStyle w:val="Sumrio1"/>
+            <w:tabs>
+              <w:tab w:val="left" w:pos="440"/>
+              <w:tab w:val="right" w:leader="dot" w:pos="8494"/>
+            </w:tabs>
+            <w:rPr>
+              <w:noProof/>
+              <w:sz w:val="22"/>
+              <w:szCs w:val="22"/>
+              <w:lang w:val="pt-BR" w:eastAsia="pt-BR" w:bidi="ar-SA"/>
+            </w:rPr>
+          </w:pPr>
+          <w:hyperlink w:anchor="_Toc428790745" w:history="1">
+            <w:r>
+              <w:rPr>
+                <w:rStyle w:val="Hyperlink"/>
+                <w:noProof/>
+                <w:lang w:val="pt-BR"/>
+              </w:rPr>
+              <w:t>4.</w:t>
+            </w:r>
+            <w:r>
+              <w:rPr>
+                <w:noProof/>
+                <w:sz w:val="22"/>
+                <w:szCs w:val="22"/>
+                <w:lang w:val="pt-BR" w:eastAsia="pt-BR" w:bidi="ar-SA"/>
+              </w:rPr>
+              <w:tab/>
+            </w:r>
+            <w:r>
+              <w:rPr>
+                <w:rStyle w:val="Hyperlink"/>
+                <w:noProof/>
+                <w:lang w:val="pt-BR"/>
+              </w:rPr>
+              <w:t>Apreciação dos Resultados</w:t>
+            </w:r>
+            <w:r>
+              <w:rPr>
+                <w:noProof/>
+                <w:webHidden/>
+              </w:rPr>
+              <w:tab/>
+            </w:r>
+            <w:r>
+              <w:rPr>
+                <w:noProof/>
+                <w:webHidden/>
+              </w:rPr>
+              <w:fldChar w:fldCharType="begin"/>
+            </w:r>
+            <w:r>
+              <w:rPr>
+                <w:noProof/>
+                <w:webHidden/>
+              </w:rPr>
+              <w:instrText xml:space="preserve"> PAGEREF _Toc428790745 \h </w:instrText>
+            </w:r>
+            <w:r>
+              <w:rPr>
+                <w:noProof/>
+                <w:webHidden/>
+              </w:rPr>
+            </w:r>
+            <w:r>
+              <w:rPr>
+                <w:noProof/>
+                <w:webHidden/>
+              </w:rPr>
+              <w:fldChar w:fldCharType="separate"/>
+            </w:r>
+            <w:r>
+              <w:rPr>
+                <w:noProof/>
+                <w:webHidden/>
+              </w:rPr>
+              <w:t>6</w:t>
             </w:r>
             <w:r>
               <w:rPr>
@@ -433,14 +840,14 @@
               <w:lang w:val="pt-BR" w:eastAsia="pt-BR" w:bidi="ar-SA"/>
             </w:rPr>
           </w:pPr>
-          <w:hyperlink w:anchor="_Toc401131748" w:history="1">
+          <w:hyperlink w:anchor="_Toc428790746" w:history="1">
             <w:r>
               <w:rPr>
                 <w:rStyle w:val="Hyperlink"/>
                 <w:noProof/>
                 <w:lang w:val="pt-BR"/>
               </w:rPr>
-              <w:t>2.1</w:t>
+              <w:t>4.1</w:t>
             </w:r>
             <w:r>
               <w:rPr>
@@ -457,7 +864,7 @@
                 <w:noProof/>
                 <w:lang w:val="pt-BR"/>
               </w:rPr>
-              <w:t>Grau de surdez</w:t>
+              <w:t>Jogam ou não jogam</w:t>
             </w:r>
             <w:r>
               <w:rPr>
@@ -478,7 +885,7 @@
                 <w:noProof/>
                 <w:webHidden/>
               </w:rPr>
-              <w:instrText xml:space="preserve"> PAGEREF _Toc401131748 \h </w:instrText>
+              <w:instrText xml:space="preserve"> PAGEREF _Toc428790746 \h </w:instrText>
             </w:r>
             <w:r>
               <w:rPr>
@@ -498,7 +905,7 @@
                 <w:noProof/>
                 <w:webHidden/>
               </w:rPr>
-              <w:t>4</w:t>
+              <w:t>6</w:t>
             </w:r>
             <w:r>
               <w:rPr>
@@ -523,14 +930,14 @@
               <w:lang w:val="pt-BR" w:eastAsia="pt-BR" w:bidi="ar-SA"/>
             </w:rPr>
           </w:pPr>
-          <w:hyperlink w:anchor="_Toc401131749" w:history="1">
+          <w:hyperlink w:anchor="_Toc428790747" w:history="1">
             <w:r>
               <w:rPr>
                 <w:rStyle w:val="Hyperlink"/>
                 <w:noProof/>
                 <w:lang w:val="pt-BR"/>
               </w:rPr>
-              <w:t>2.2</w:t>
+              <w:t>4.2</w:t>
             </w:r>
             <w:r>
               <w:rPr>
@@ -547,7 +954,7 @@
                 <w:noProof/>
                 <w:lang w:val="pt-BR"/>
               </w:rPr>
-              <w:t>Estilos de jogos</w:t>
+              <w:t>Gêneros e plataformas de jogos</w:t>
             </w:r>
             <w:r>
               <w:rPr>
@@ -568,7 +975,7 @@
                 <w:noProof/>
                 <w:webHidden/>
               </w:rPr>
-              <w:instrText xml:space="preserve"> PAGEREF _Toc401131749 \h </w:instrText>
+              <w:instrText xml:space="preserve"> PAGEREF _Toc428790747 \h </w:instrText>
             </w:r>
             <w:r>
               <w:rPr>
@@ -588,7 +995,7 @@
                 <w:noProof/>
                 <w:webHidden/>
               </w:rPr>
-              <w:t>4</w:t>
+              <w:t>6</w:t>
             </w:r>
             <w:r>
               <w:rPr>
@@ -613,14 +1020,14 @@
               <w:lang w:val="pt-BR" w:eastAsia="pt-BR" w:bidi="ar-SA"/>
             </w:rPr>
           </w:pPr>
-          <w:hyperlink w:anchor="_Toc401131750" w:history="1">
+          <w:hyperlink w:anchor="_Toc428790748" w:history="1">
             <w:r>
               <w:rPr>
                 <w:rStyle w:val="Hyperlink"/>
                 <w:noProof/>
                 <w:lang w:val="pt-BR"/>
               </w:rPr>
-              <w:t>2.3</w:t>
+              <w:t>4.3</w:t>
             </w:r>
             <w:r>
               <w:rPr>
@@ -637,7 +1044,7 @@
                 <w:noProof/>
                 <w:lang w:val="pt-BR"/>
               </w:rPr>
-              <w:t xml:space="preserve">Legenda </w:t>
+              <w:t xml:space="preserve">Legendas, </w:t>
             </w:r>
             <w:r>
               <w:rPr>
@@ -646,7 +1053,7 @@
                 <w:noProof/>
                 <w:lang w:val="pt-BR"/>
               </w:rPr>
-              <w:t>versus</w:t>
+              <w:t>closed caption</w:t>
             </w:r>
             <w:r>
               <w:rPr>
@@ -654,16 +1061,7 @@
                 <w:noProof/>
                 <w:lang w:val="pt-BR"/>
               </w:rPr>
-              <w:t xml:space="preserve"> </w:t>
-            </w:r>
-            <w:r>
-              <w:rPr>
-                <w:rStyle w:val="Hyperlink"/>
-                <w:i/>
-                <w:noProof/>
-                <w:lang w:val="pt-BR"/>
-              </w:rPr>
-              <w:t>closed caption</w:t>
+              <w:t xml:space="preserve"> e sugestões de melhoria em jogos</w:t>
             </w:r>
             <w:r>
               <w:rPr>
@@ -684,24 +1082,27 @@
                 <w:noProof/>
                 <w:webHidden/>
               </w:rPr>
-              <w:instrText xml:space="preserve"> PAGEREF _Toc401131750 \h </w:instrText>
+              <w:instrText xml:space="preserve"> PAGEREF _Toc428790748 \h </w:instrText>
             </w:r>
             <w:r>
               <w:rPr>
                 <w:noProof/>
                 <w:webHidden/>
               </w:rPr>
+            </w:r>
+            <w:r>
+              <w:rPr>
+                <w:noProof/>
+                <w:webHidden/>
+              </w:rPr>
               <w:fldChar w:fldCharType="separate"/>
             </w:r>
             <w:r>
               <w:rPr>
-                <w:b/>
-                <w:bCs/>
                 <w:noProof/>
                 <w:webHidden/>
-                <w:lang w:val="pt-BR"/>
-              </w:rPr>
-              <w:t>Erro! Indicador não definido.</w:t>
+              </w:rPr>
+              <w:t>6</w:t>
             </w:r>
             <w:r>
               <w:rPr>
@@ -726,14 +1127,14 @@
               <w:lang w:val="pt-BR" w:eastAsia="pt-BR" w:bidi="ar-SA"/>
             </w:rPr>
           </w:pPr>
-          <w:hyperlink w:anchor="_Toc401131751" w:history="1">
+          <w:hyperlink w:anchor="_Toc428790749" w:history="1">
             <w:r>
               <w:rPr>
                 <w:rStyle w:val="Hyperlink"/>
                 <w:noProof/>
                 <w:lang w:val="pt-BR"/>
               </w:rPr>
-              <w:t>3.</w:t>
+              <w:t>5.</w:t>
             </w:r>
             <w:r>
               <w:rPr>
@@ -750,7 +1151,7 @@
                 <w:noProof/>
                 <w:lang w:val="pt-BR"/>
               </w:rPr>
-              <w:t>Metodologia</w:t>
+              <w:t>Conclusão</w:t>
             </w:r>
             <w:r>
               <w:rPr>
@@ -771,561 +1172,7 @@
                 <w:noProof/>
                 <w:webHidden/>
               </w:rPr>
-              <w:instrText xml:space="preserve"> PAGEREF _Toc401131751 \h </w:instrText>
-            </w:r>
-            <w:r>
-              <w:rPr>
-                <w:noProof/>
-                <w:webHidden/>
-              </w:rPr>
-              <w:fldChar w:fldCharType="separate"/>
-            </w:r>
-            <w:r>
-              <w:rPr>
-                <w:b/>
-                <w:bCs/>
-                <w:noProof/>
-                <w:webHidden/>
-                <w:lang w:val="pt-BR"/>
-              </w:rPr>
-              <w:t>Erro! Indicador não definido.</w:t>
-            </w:r>
-            <w:r>
-              <w:rPr>
-                <w:noProof/>
-                <w:webHidden/>
-              </w:rPr>
-              <w:fldChar w:fldCharType="end"/>
-            </w:r>
-          </w:hyperlink>
-        </w:p>
-        <w:p>
-          <w:pPr>
-            <w:pStyle w:val="Sumrio1"/>
-            <w:tabs>
-              <w:tab w:val="left" w:pos="440"/>
-              <w:tab w:val="right" w:leader="dot" w:pos="8494"/>
-            </w:tabs>
-            <w:rPr>
-              <w:noProof/>
-              <w:sz w:val="22"/>
-              <w:szCs w:val="22"/>
-              <w:lang w:val="pt-BR" w:eastAsia="pt-BR" w:bidi="ar-SA"/>
-            </w:rPr>
-          </w:pPr>
-          <w:hyperlink w:anchor="_Toc401131752" w:history="1">
-            <w:r>
-              <w:rPr>
-                <w:rStyle w:val="Hyperlink"/>
-                <w:noProof/>
-                <w:lang w:val="pt-BR"/>
-              </w:rPr>
-              <w:t>4.</w:t>
-            </w:r>
-            <w:r>
-              <w:rPr>
-                <w:noProof/>
-                <w:sz w:val="22"/>
-                <w:szCs w:val="22"/>
-                <w:lang w:val="pt-BR" w:eastAsia="pt-BR" w:bidi="ar-SA"/>
-              </w:rPr>
-              <w:tab/>
-            </w:r>
-            <w:r>
-              <w:rPr>
-                <w:rStyle w:val="Hyperlink"/>
-                <w:noProof/>
-                <w:lang w:val="pt-BR"/>
-              </w:rPr>
-              <w:t>Perfil dos Respondentes</w:t>
-            </w:r>
-            <w:r>
-              <w:rPr>
-                <w:noProof/>
-                <w:webHidden/>
-              </w:rPr>
-              <w:tab/>
-            </w:r>
-            <w:r>
-              <w:rPr>
-                <w:noProof/>
-                <w:webHidden/>
-              </w:rPr>
-              <w:fldChar w:fldCharType="begin"/>
-            </w:r>
-            <w:r>
-              <w:rPr>
-                <w:noProof/>
-                <w:webHidden/>
-              </w:rPr>
-              <w:instrText xml:space="preserve"> PAGEREF _Toc401131752 \h </w:instrText>
-            </w:r>
-            <w:r>
-              <w:rPr>
-                <w:noProof/>
-                <w:webHidden/>
-              </w:rPr>
-            </w:r>
-            <w:r>
-              <w:rPr>
-                <w:noProof/>
-                <w:webHidden/>
-              </w:rPr>
-              <w:fldChar w:fldCharType="separate"/>
-            </w:r>
-            <w:r>
-              <w:rPr>
-                <w:noProof/>
-                <w:webHidden/>
-              </w:rPr>
-              <w:t>5</w:t>
-            </w:r>
-            <w:r>
-              <w:rPr>
-                <w:noProof/>
-                <w:webHidden/>
-              </w:rPr>
-              <w:fldChar w:fldCharType="end"/>
-            </w:r>
-          </w:hyperlink>
-        </w:p>
-        <w:p>
-          <w:pPr>
-            <w:pStyle w:val="Sumrio1"/>
-            <w:tabs>
-              <w:tab w:val="left" w:pos="440"/>
-              <w:tab w:val="right" w:leader="dot" w:pos="8494"/>
-            </w:tabs>
-            <w:rPr>
-              <w:noProof/>
-              <w:sz w:val="22"/>
-              <w:szCs w:val="22"/>
-              <w:lang w:val="pt-BR" w:eastAsia="pt-BR" w:bidi="ar-SA"/>
-            </w:rPr>
-          </w:pPr>
-          <w:hyperlink w:anchor="_Toc401131753" w:history="1">
-            <w:r>
-              <w:rPr>
-                <w:rStyle w:val="Hyperlink"/>
-                <w:noProof/>
-                <w:lang w:val="pt-BR"/>
-              </w:rPr>
-              <w:t>5.</w:t>
-            </w:r>
-            <w:r>
-              <w:rPr>
-                <w:noProof/>
-                <w:sz w:val="22"/>
-                <w:szCs w:val="22"/>
-                <w:lang w:val="pt-BR" w:eastAsia="pt-BR" w:bidi="ar-SA"/>
-              </w:rPr>
-              <w:tab/>
-            </w:r>
-            <w:r>
-              <w:rPr>
-                <w:rStyle w:val="Hyperlink"/>
-                <w:noProof/>
-                <w:lang w:val="pt-BR"/>
-              </w:rPr>
-              <w:t>Apreciação dos Resultados</w:t>
-            </w:r>
-            <w:r>
-              <w:rPr>
-                <w:noProof/>
-                <w:webHidden/>
-              </w:rPr>
-              <w:tab/>
-            </w:r>
-            <w:r>
-              <w:rPr>
-                <w:noProof/>
-                <w:webHidden/>
-              </w:rPr>
-              <w:fldChar w:fldCharType="begin"/>
-            </w:r>
-            <w:r>
-              <w:rPr>
-                <w:noProof/>
-                <w:webHidden/>
-              </w:rPr>
-              <w:instrText xml:space="preserve"> PAGEREF _Toc401131753 \h </w:instrText>
-            </w:r>
-            <w:r>
-              <w:rPr>
-                <w:noProof/>
-                <w:webHidden/>
-              </w:rPr>
-            </w:r>
-            <w:r>
-              <w:rPr>
-                <w:noProof/>
-                <w:webHidden/>
-              </w:rPr>
-              <w:fldChar w:fldCharType="separate"/>
-            </w:r>
-            <w:r>
-              <w:rPr>
-                <w:noProof/>
-                <w:webHidden/>
-              </w:rPr>
-              <w:t>6</w:t>
-            </w:r>
-            <w:r>
-              <w:rPr>
-                <w:noProof/>
-                <w:webHidden/>
-              </w:rPr>
-              <w:fldChar w:fldCharType="end"/>
-            </w:r>
-          </w:hyperlink>
-        </w:p>
-        <w:p>
-          <w:pPr>
-            <w:pStyle w:val="Sumrio2"/>
-            <w:tabs>
-              <w:tab w:val="left" w:pos="880"/>
-              <w:tab w:val="right" w:leader="dot" w:pos="8494"/>
-            </w:tabs>
-            <w:rPr>
-              <w:noProof/>
-              <w:sz w:val="22"/>
-              <w:szCs w:val="22"/>
-              <w:lang w:val="pt-BR" w:eastAsia="pt-BR" w:bidi="ar-SA"/>
-            </w:rPr>
-          </w:pPr>
-          <w:hyperlink w:anchor="_Toc401131754" w:history="1">
-            <w:r>
-              <w:rPr>
-                <w:rStyle w:val="Hyperlink"/>
-                <w:noProof/>
-                <w:lang w:val="pt-BR"/>
-              </w:rPr>
-              <w:t>5.1</w:t>
-            </w:r>
-            <w:r>
-              <w:rPr>
-                <w:noProof/>
-                <w:sz w:val="22"/>
-                <w:szCs w:val="22"/>
-                <w:lang w:val="pt-BR" w:eastAsia="pt-BR" w:bidi="ar-SA"/>
-              </w:rPr>
-              <w:tab/>
-            </w:r>
-            <w:r>
-              <w:rPr>
-                <w:rStyle w:val="Hyperlink"/>
-                <w:noProof/>
-                <w:lang w:val="pt-BR"/>
-              </w:rPr>
-              <w:t>Jogam ou não jogam</w:t>
-            </w:r>
-            <w:r>
-              <w:rPr>
-                <w:noProof/>
-                <w:webHidden/>
-              </w:rPr>
-              <w:tab/>
-            </w:r>
-            <w:r>
-              <w:rPr>
-                <w:noProof/>
-                <w:webHidden/>
-              </w:rPr>
-              <w:fldChar w:fldCharType="begin"/>
-            </w:r>
-            <w:r>
-              <w:rPr>
-                <w:noProof/>
-                <w:webHidden/>
-              </w:rPr>
-              <w:instrText xml:space="preserve"> PAGEREF _Toc401131754 \h </w:instrText>
-            </w:r>
-            <w:r>
-              <w:rPr>
-                <w:noProof/>
-                <w:webHidden/>
-              </w:rPr>
-            </w:r>
-            <w:r>
-              <w:rPr>
-                <w:noProof/>
-                <w:webHidden/>
-              </w:rPr>
-              <w:fldChar w:fldCharType="separate"/>
-            </w:r>
-            <w:r>
-              <w:rPr>
-                <w:noProof/>
-                <w:webHidden/>
-              </w:rPr>
-              <w:t>6</w:t>
-            </w:r>
-            <w:r>
-              <w:rPr>
-                <w:noProof/>
-                <w:webHidden/>
-              </w:rPr>
-              <w:fldChar w:fldCharType="end"/>
-            </w:r>
-          </w:hyperlink>
-        </w:p>
-        <w:p>
-          <w:pPr>
-            <w:pStyle w:val="Sumrio2"/>
-            <w:tabs>
-              <w:tab w:val="left" w:pos="880"/>
-              <w:tab w:val="right" w:leader="dot" w:pos="8494"/>
-            </w:tabs>
-            <w:rPr>
-              <w:noProof/>
-              <w:sz w:val="22"/>
-              <w:szCs w:val="22"/>
-              <w:lang w:val="pt-BR" w:eastAsia="pt-BR" w:bidi="ar-SA"/>
-            </w:rPr>
-          </w:pPr>
-          <w:hyperlink w:anchor="_Toc401131755" w:history="1">
-            <w:r>
-              <w:rPr>
-                <w:rStyle w:val="Hyperlink"/>
-                <w:noProof/>
-                <w:lang w:val="pt-BR"/>
-              </w:rPr>
-              <w:t>5.2</w:t>
-            </w:r>
-            <w:r>
-              <w:rPr>
-                <w:noProof/>
-                <w:sz w:val="22"/>
-                <w:szCs w:val="22"/>
-                <w:lang w:val="pt-BR" w:eastAsia="pt-BR" w:bidi="ar-SA"/>
-              </w:rPr>
-              <w:tab/>
-            </w:r>
-            <w:r>
-              <w:rPr>
-                <w:rStyle w:val="Hyperlink"/>
-                <w:noProof/>
-                <w:lang w:val="pt-BR"/>
-              </w:rPr>
-              <w:t>Gêneros e plataformas de jogos</w:t>
-            </w:r>
-            <w:r>
-              <w:rPr>
-                <w:noProof/>
-                <w:webHidden/>
-              </w:rPr>
-              <w:tab/>
-            </w:r>
-            <w:r>
-              <w:rPr>
-                <w:noProof/>
-                <w:webHidden/>
-              </w:rPr>
-              <w:fldChar w:fldCharType="begin"/>
-            </w:r>
-            <w:r>
-              <w:rPr>
-                <w:noProof/>
-                <w:webHidden/>
-              </w:rPr>
-              <w:instrText xml:space="preserve"> PAGEREF _Toc401131755 \h </w:instrText>
-            </w:r>
-            <w:r>
-              <w:rPr>
-                <w:noProof/>
-                <w:webHidden/>
-              </w:rPr>
-            </w:r>
-            <w:r>
-              <w:rPr>
-                <w:noProof/>
-                <w:webHidden/>
-              </w:rPr>
-              <w:fldChar w:fldCharType="separate"/>
-            </w:r>
-            <w:r>
-              <w:rPr>
-                <w:noProof/>
-                <w:webHidden/>
-              </w:rPr>
-              <w:t>6</w:t>
-            </w:r>
-            <w:r>
-              <w:rPr>
-                <w:noProof/>
-                <w:webHidden/>
-              </w:rPr>
-              <w:fldChar w:fldCharType="end"/>
-            </w:r>
-          </w:hyperlink>
-        </w:p>
-        <w:p>
-          <w:pPr>
-            <w:pStyle w:val="Sumrio2"/>
-            <w:tabs>
-              <w:tab w:val="left" w:pos="880"/>
-              <w:tab w:val="right" w:leader="dot" w:pos="8494"/>
-            </w:tabs>
-            <w:rPr>
-              <w:noProof/>
-              <w:sz w:val="22"/>
-              <w:szCs w:val="22"/>
-              <w:lang w:val="pt-BR" w:eastAsia="pt-BR" w:bidi="ar-SA"/>
-            </w:rPr>
-          </w:pPr>
-          <w:hyperlink w:anchor="_Toc401131756" w:history="1">
-            <w:r>
-              <w:rPr>
-                <w:rStyle w:val="Hyperlink"/>
-                <w:noProof/>
-                <w:lang w:val="pt-BR"/>
-              </w:rPr>
-              <w:t>5.3</w:t>
-            </w:r>
-            <w:r>
-              <w:rPr>
-                <w:noProof/>
-                <w:sz w:val="22"/>
-                <w:szCs w:val="22"/>
-                <w:lang w:val="pt-BR" w:eastAsia="pt-BR" w:bidi="ar-SA"/>
-              </w:rPr>
-              <w:tab/>
-            </w:r>
-            <w:r>
-              <w:rPr>
-                <w:rStyle w:val="Hyperlink"/>
-                <w:noProof/>
-                <w:lang w:val="pt-BR"/>
-              </w:rPr>
-              <w:t xml:space="preserve">Legendas, </w:t>
-            </w:r>
-            <w:r>
-              <w:rPr>
-                <w:rStyle w:val="Hyperlink"/>
-                <w:i/>
-                <w:noProof/>
-                <w:lang w:val="pt-BR"/>
-              </w:rPr>
-              <w:t>closed caption</w:t>
-            </w:r>
-            <w:r>
-              <w:rPr>
-                <w:rStyle w:val="Hyperlink"/>
-                <w:noProof/>
-                <w:lang w:val="pt-BR"/>
-              </w:rPr>
-              <w:t xml:space="preserve"> e sugestões de melhoria em jogos</w:t>
-            </w:r>
-            <w:r>
-              <w:rPr>
-                <w:noProof/>
-                <w:webHidden/>
-              </w:rPr>
-              <w:tab/>
-            </w:r>
-            <w:r>
-              <w:rPr>
-                <w:noProof/>
-                <w:webHidden/>
-              </w:rPr>
-              <w:fldChar w:fldCharType="begin"/>
-            </w:r>
-            <w:r>
-              <w:rPr>
-                <w:noProof/>
-                <w:webHidden/>
-              </w:rPr>
-              <w:instrText xml:space="preserve"> PAGEREF _Toc401131756 \h </w:instrText>
-            </w:r>
-            <w:r>
-              <w:rPr>
-                <w:noProof/>
-                <w:webHidden/>
-              </w:rPr>
-            </w:r>
-            <w:r>
-              <w:rPr>
-                <w:noProof/>
-                <w:webHidden/>
-              </w:rPr>
-              <w:fldChar w:fldCharType="separate"/>
-            </w:r>
-            <w:r>
-              <w:rPr>
-                <w:noProof/>
-                <w:webHidden/>
-              </w:rPr>
-              <w:t>6</w:t>
-            </w:r>
-            <w:r>
-              <w:rPr>
-                <w:noProof/>
-                <w:webHidden/>
-              </w:rPr>
-              <w:fldChar w:fldCharType="end"/>
-            </w:r>
-          </w:hyperlink>
-        </w:p>
-        <w:p>
-          <w:pPr>
-            <w:pStyle w:val="Sumrio1"/>
-            <w:tabs>
-              <w:tab w:val="left" w:pos="440"/>
-              <w:tab w:val="right" w:leader="dot" w:pos="8494"/>
-            </w:tabs>
-            <w:rPr>
-              <w:noProof/>
-              <w:sz w:val="22"/>
-              <w:szCs w:val="22"/>
-              <w:lang w:val="pt-BR" w:eastAsia="pt-BR" w:bidi="ar-SA"/>
-            </w:rPr>
-          </w:pPr>
-          <w:hyperlink w:anchor="_Toc401131757" w:history="1">
-            <w:r>
-              <w:rPr>
-                <w:rStyle w:val="Hyperlink"/>
-                <w:noProof/>
-                <w:lang w:val="pt-BR"/>
-              </w:rPr>
-              <w:t>6.</w:t>
-            </w:r>
-            <w:r>
-              <w:rPr>
-                <w:noProof/>
-                <w:sz w:val="22"/>
-                <w:szCs w:val="22"/>
-                <w:lang w:val="pt-BR" w:eastAsia="pt-BR" w:bidi="ar-SA"/>
-              </w:rPr>
-              <w:tab/>
-            </w:r>
-            <w:r>
-              <w:rPr>
-                <w:rStyle w:val="Hyperlink"/>
-                <w:noProof/>
-                <w:lang w:val="pt-BR"/>
-              </w:rPr>
-              <w:t>Conclusão</w:t>
-            </w:r>
-            <w:r>
-              <w:rPr>
-                <w:noProof/>
-                <w:webHidden/>
-              </w:rPr>
-              <w:tab/>
-            </w:r>
-            <w:r>
-              <w:rPr>
-                <w:noProof/>
-                <w:webHidden/>
-              </w:rPr>
-              <w:fldChar w:fldCharType="begin"/>
-            </w:r>
-            <w:r>
-              <w:rPr>
-                <w:noProof/>
-                <w:webHidden/>
-              </w:rPr>
-              <w:instrText xml:space="preserve"> PAGEREF _Toc401131757 \h </w:instrText>
+              <w:instrText xml:space="preserve"> PAGEREF _Toc428790749 \h </w:instrText>
             </w:r>
             <w:r>
               <w:rPr>
@@ -1369,7 +1216,7 @@
               <w:lang w:val="pt-BR" w:eastAsia="pt-BR" w:bidi="ar-SA"/>
             </w:rPr>
           </w:pPr>
-          <w:hyperlink w:anchor="_Toc401131758" w:history="1">
+          <w:hyperlink w:anchor="_Toc428790750" w:history="1">
             <w:r>
               <w:rPr>
                 <w:rStyle w:val="Hyperlink"/>
@@ -1397,7 +1244,7 @@
                 <w:noProof/>
                 <w:webHidden/>
               </w:rPr>
-              <w:instrText xml:space="preserve"> PAGEREF _Toc401131758 \h </w:instrText>
+              <w:instrText xml:space="preserve"> PAGEREF _Toc428790750 \h </w:instrText>
             </w:r>
             <w:r>
               <w:rPr>
@@ -1467,14 +1314,14 @@
           <w:lang w:val="pt-BR"/>
         </w:rPr>
       </w:pPr>
-      <w:bookmarkStart w:id="0" w:name="_Toc401131746"/>
+      <w:bookmarkStart w:id="1" w:name="_Toc428790740"/>
       <w:r>
         <w:rPr>
           <w:lang w:val="pt-BR"/>
         </w:rPr>
         <w:t>Introdução</w:t>
       </w:r>
-      <w:bookmarkEnd w:id="0"/>
+      <w:bookmarkEnd w:id="1"/>
     </w:p>
     <w:p>
       <w:pPr>
@@ -1794,14 +1641,14 @@
           <w:lang w:val="pt-BR"/>
         </w:rPr>
       </w:pPr>
-      <w:bookmarkStart w:id="1" w:name="_Toc401131747"/>
+      <w:bookmarkStart w:id="2" w:name="_Toc428790741"/>
       <w:r>
         <w:rPr>
           <w:lang w:val="pt-BR"/>
         </w:rPr>
         <w:t>Terminologia</w:t>
       </w:r>
-      <w:bookmarkEnd w:id="1"/>
+      <w:bookmarkEnd w:id="2"/>
     </w:p>
     <w:p>
       <w:pPr>
@@ -1827,14 +1674,14 @@
           <w:lang w:val="pt-BR"/>
         </w:rPr>
       </w:pPr>
-      <w:bookmarkStart w:id="2" w:name="_Toc401131748"/>
+      <w:bookmarkStart w:id="3" w:name="_Toc428790742"/>
       <w:r>
         <w:rPr>
           <w:lang w:val="pt-BR"/>
         </w:rPr>
         <w:t>Grau de surdez</w:t>
       </w:r>
-      <w:bookmarkEnd w:id="2"/>
+      <w:bookmarkEnd w:id="3"/>
     </w:p>
     <w:p>
       <w:pPr>
@@ -2263,14 +2110,14 @@
           <w:lang w:val="pt-BR"/>
         </w:rPr>
       </w:pPr>
-      <w:bookmarkStart w:id="3" w:name="_Toc401131749"/>
+      <w:bookmarkStart w:id="4" w:name="_Toc428790743"/>
       <w:r>
         <w:rPr>
           <w:lang w:val="pt-BR"/>
         </w:rPr>
         <w:t>Estilos de jogos</w:t>
       </w:r>
-      <w:bookmarkEnd w:id="3"/>
+      <w:bookmarkEnd w:id="4"/>
     </w:p>
     <w:p>
       <w:pPr>
@@ -2676,14 +2523,14 @@
           <w:lang w:val="pt-BR"/>
         </w:rPr>
       </w:pPr>
-      <w:bookmarkStart w:id="4" w:name="_Toc401131752"/>
+      <w:bookmarkStart w:id="5" w:name="_Toc428790744"/>
       <w:r>
         <w:rPr>
           <w:lang w:val="pt-BR"/>
         </w:rPr>
         <w:t>Perfil dos Respondentes</w:t>
       </w:r>
-      <w:bookmarkEnd w:id="4"/>
+      <w:bookmarkEnd w:id="5"/>
     </w:p>
     <w:p>
       <w:pPr>
@@ -2795,14 +2642,14 @@
           <w:lang w:val="pt-BR"/>
         </w:rPr>
       </w:pPr>
-      <w:bookmarkStart w:id="5" w:name="_Toc401131753"/>
+      <w:bookmarkStart w:id="6" w:name="_Toc428790745"/>
       <w:r>
         <w:rPr>
           <w:lang w:val="pt-BR"/>
         </w:rPr>
         <w:t>Apreciação dos Resultados</w:t>
       </w:r>
-      <w:bookmarkEnd w:id="5"/>
+      <w:bookmarkEnd w:id="6"/>
     </w:p>
     <w:p>
       <w:pPr>
@@ -3016,16 +2863,16 @@
           <w:lang w:val="pt-BR"/>
         </w:rPr>
       </w:pPr>
-      <w:bookmarkStart w:id="6" w:name="_Ref299441768"/>
-      <w:bookmarkStart w:id="7" w:name="_Toc401131754"/>
+      <w:bookmarkStart w:id="7" w:name="_Ref299441768"/>
+      <w:bookmarkStart w:id="8" w:name="_Toc428790746"/>
       <w:r>
         <w:rPr>
           <w:lang w:val="pt-BR"/>
         </w:rPr>
         <w:t>Jogam ou não jogam</w:t>
       </w:r>
-      <w:bookmarkEnd w:id="6"/>
       <w:bookmarkEnd w:id="7"/>
+      <w:bookmarkEnd w:id="8"/>
     </w:p>
     <w:p>
       <w:pPr>
@@ -3107,8 +2954,8 @@
           <w:lang w:val="pt-BR"/>
         </w:rPr>
       </w:pPr>
-      <w:bookmarkStart w:id="8" w:name="_Ref299441790"/>
-      <w:bookmarkStart w:id="9" w:name="_Toc401131755"/>
+      <w:bookmarkStart w:id="9" w:name="_Ref299441790"/>
+      <w:bookmarkStart w:id="10" w:name="_Toc428790747"/>
       <w:r>
         <w:rPr>
           <w:lang w:val="pt-BR"/>
@@ -3127,16 +2974,16 @@
         </w:rPr>
         <w:t>de jogos</w:t>
       </w:r>
-      <w:bookmarkEnd w:id="8"/>
       <w:bookmarkEnd w:id="9"/>
-    </w:p>
-    <w:p>
-      <w:pPr>
-        <w:rPr>
-          <w:lang w:val="pt-BR"/>
-        </w:rPr>
-      </w:pPr>
-      <w:bookmarkStart w:id="10" w:name="_Ref299441792"/>
+      <w:bookmarkEnd w:id="10"/>
+    </w:p>
+    <w:p>
+      <w:pPr>
+        <w:rPr>
+          <w:lang w:val="pt-BR"/>
+        </w:rPr>
+      </w:pPr>
+      <w:bookmarkStart w:id="11" w:name="_Ref299441792"/>
       <w:r>
         <w:rPr>
           <w:lang w:val="pt-BR"/>
@@ -3226,7 +3073,7 @@
           <w:lang w:val="pt-BR"/>
         </w:rPr>
       </w:pPr>
-      <w:bookmarkStart w:id="11" w:name="_Ref299468337"/>
+      <w:bookmarkStart w:id="12" w:name="_Ref299468337"/>
       <w:r>
         <w:rPr>
           <w:lang w:val="pt-BR"/>
@@ -3255,7 +3102,7 @@
       <w:r>
         <w:fldChar w:fldCharType="end"/>
       </w:r>
-      <w:bookmarkEnd w:id="11"/>
+      <w:bookmarkEnd w:id="12"/>
       <w:r>
         <w:rPr>
           <w:lang w:val="pt-BR"/>
@@ -3281,9 +3128,9 @@
           <w:lang w:val="pt-BR"/>
         </w:rPr>
       </w:pPr>
-      <w:bookmarkStart w:id="12" w:name="_Ref299441794"/>
-      <w:bookmarkStart w:id="13" w:name="_Toc401131756"/>
-      <w:bookmarkEnd w:id="10"/>
+      <w:bookmarkStart w:id="13" w:name="_Ref299441794"/>
+      <w:bookmarkStart w:id="14" w:name="_Toc428790748"/>
+      <w:bookmarkEnd w:id="11"/>
       <w:r>
         <w:rPr>
           <w:lang w:val="pt-BR"/>
@@ -3303,14 +3150,14 @@
         </w:rPr>
         <w:t xml:space="preserve"> e </w:t>
       </w:r>
-      <w:bookmarkEnd w:id="12"/>
+      <w:bookmarkEnd w:id="13"/>
       <w:r>
         <w:rPr>
           <w:lang w:val="pt-BR"/>
         </w:rPr>
         <w:t>sugestões de melhoria em jogos</w:t>
       </w:r>
-      <w:bookmarkEnd w:id="13"/>
+      <w:bookmarkEnd w:id="14"/>
     </w:p>
     <w:p>
       <w:pPr>
@@ -3389,15 +3236,7 @@
         <w:rPr>
           <w:lang w:val="pt-BR"/>
         </w:rPr>
-        <w:t xml:space="preserve"> e de vídeos em Libras. Também foi suge</w:t>
-      </w:r>
-      <w:bookmarkStart w:id="14" w:name="_GoBack"/>
-      <w:bookmarkEnd w:id="14"/>
-      <w:r>
-        <w:rPr>
-          <w:lang w:val="pt-BR"/>
-        </w:rPr>
-        <w:t xml:space="preserve">rido que a língua de comunicação entre os personagens do jogo fosse Libras. </w:t>
+        <w:t xml:space="preserve"> e de vídeos em Libras. Também foi sugerido que a língua de comunicação entre os personagens do jogo fosse Libras. </w:t>
       </w:r>
       <w:r>
         <w:rPr>
@@ -4143,7 +3982,7 @@
           <w:lang w:val="pt-BR"/>
         </w:rPr>
       </w:pPr>
-      <w:bookmarkStart w:id="16" w:name="_Toc401131757"/>
+      <w:bookmarkStart w:id="16" w:name="_Toc428790749"/>
       <w:r>
         <w:rPr>
           <w:lang w:val="pt-BR"/>
@@ -4282,6 +4121,7 @@
         <w:br w:type="page"/>
       </w:r>
     </w:p>
+    <w:bookmarkStart w:id="17" w:name="_Toc428790750" w:displacedByCustomXml="next"/>
     <w:sdt>
       <w:sdtPr>
         <w:rPr>
@@ -4303,7 +4143,6 @@
         </w:rPr>
       </w:sdtEndPr>
       <w:sdtContent>
-        <w:bookmarkStart w:id="17" w:name="_Toc401131758" w:displacedByCustomXml="prev"/>
         <w:p>
           <w:pPr>
             <w:pStyle w:val="Ttulo1"/>
@@ -8453,11 +8292,11 @@
           <c:showBubbleSize val="0"/>
         </c:dLbls>
         <c:gapWidth val="150"/>
-        <c:axId val="236689280"/>
-        <c:axId val="235188992"/>
+        <c:axId val="210676736"/>
+        <c:axId val="228991744"/>
       </c:barChart>
       <c:catAx>
-        <c:axId val="236689280"/>
+        <c:axId val="210676736"/>
         <c:scaling>
           <c:orientation val="minMax"/>
         </c:scaling>
@@ -8466,7 +8305,7 @@
         <c:majorTickMark val="out"/>
         <c:minorTickMark val="none"/>
         <c:tickLblPos val="nextTo"/>
-        <c:crossAx val="235188992"/>
+        <c:crossAx val="228991744"/>
         <c:crosses val="autoZero"/>
         <c:auto val="1"/>
         <c:lblAlgn val="ctr"/>
@@ -8474,7 +8313,7 @@
         <c:noMultiLvlLbl val="0"/>
       </c:catAx>
       <c:valAx>
-        <c:axId val="235188992"/>
+        <c:axId val="228991744"/>
         <c:scaling>
           <c:orientation val="minMax"/>
         </c:scaling>
@@ -8485,7 +8324,7 @@
         <c:majorTickMark val="out"/>
         <c:minorTickMark val="none"/>
         <c:tickLblPos val="nextTo"/>
-        <c:crossAx val="236689280"/>
+        <c:crossAx val="210676736"/>
         <c:crosses val="autoZero"/>
         <c:crossBetween val="between"/>
       </c:valAx>
@@ -8834,7 +8673,7 @@
 </file>
 
 <file path=customXml/itemProps1.xml><?xml version="1.0" encoding="utf-8"?>
-<ds:datastoreItem xmlns:ds="http://schemas.openxmlformats.org/officeDocument/2006/customXml" ds:itemID="{B32D3012-1E3A-43B1-B1FC-96BA8695E445}">
+<ds:datastoreItem xmlns:ds="http://schemas.openxmlformats.org/officeDocument/2006/customXml" ds:itemID="{52AE8FC2-C197-4659-A08D-CBD59F6D6779}">
   <ds:schemaRefs>
     <ds:schemaRef ds:uri="http://schemas.openxmlformats.org/officeDocument/2006/bibliography"/>
   </ds:schemaRefs>

</xml_diff>